<commit_message>
inserir variavel transferncias_sociais (a cada pnad ela muda de nome) - backup - topico 1.13 em '2_DESCRITIVA.R' (em testes / windows 21122024
</commit_message>
<xml_diff>
--- a/Codigo Novo pdm/Docs Acessorios pdm/Desafio Pe de Meia - Visao Geral e Modelos.docx
+++ b/Codigo Novo pdm/Docs Acessorios pdm/Desafio Pe de Meia - Visao Geral e Modelos.docx
@@ -5538,6 +5538,1344 @@
         <w:t>PNADc</w:t>
       </w:r>
       <w:proofErr w:type="spellEnd"/>
+    </w:p>
+    <w:p>
+      <w:pPr>
+        <w:pBdr>
+          <w:bottom w:val="dotted" w:sz="24" w:space="1" w:color="auto"/>
+        </w:pBdr>
+        <w:spacing w:line="360" w:lineRule="auto"/>
+      </w:pPr>
+    </w:p>
+    <w:p>
+      <w:pPr>
+        <w:spacing w:line="360" w:lineRule="auto"/>
+      </w:pPr>
+      <w:r>
+        <w:t>É</w:t>
+      </w:r>
+      <w:r>
+        <w:t xml:space="preserve"> possível inferir </w:t>
+      </w:r>
+      <w:r>
+        <w:rPr>
+          <w:b/>
+          <w:bCs/>
+        </w:rPr>
+        <w:t>motivos de evasão</w:t>
+      </w:r>
+      <w:r>
+        <w:t xml:space="preserve"> a partir de algumas variáveis disponíveis na </w:t>
+      </w:r>
+      <w:r>
+        <w:rPr>
+          <w:b/>
+          <w:bCs/>
+        </w:rPr>
+        <w:t>PNAD Contínua</w:t>
+      </w:r>
+      <w:r>
+        <w:t xml:space="preserve"> (PNADC), embora de forma indireta. A PNADC não pergunta explicitamente sobre os motivos da evasão escolar, mas oferece dados que podem ser usados para aproximar causas. Aqui estão alguns exemplos:</w:t>
+      </w:r>
+    </w:p>
+    <w:p>
+      <w:pPr>
+        <w:spacing w:line="360" w:lineRule="auto"/>
+        <w:rPr>
+          <w:b/>
+          <w:bCs/>
+        </w:rPr>
+      </w:pPr>
+      <w:r>
+        <w:rPr>
+          <w:b/>
+          <w:bCs/>
+        </w:rPr>
+        <w:t>1. Motivos financeiros</w:t>
+      </w:r>
+    </w:p>
+    <w:p>
+      <w:pPr>
+        <w:numPr>
+          <w:ilvl w:val="0"/>
+          <w:numId w:val="15"/>
+        </w:numPr>
+        <w:spacing w:line="360" w:lineRule="auto"/>
+      </w:pPr>
+      <w:r>
+        <w:rPr>
+          <w:b/>
+          <w:bCs/>
+        </w:rPr>
+        <w:t>Variáveis úteis</w:t>
+      </w:r>
+      <w:r>
+        <w:t>:</w:t>
+      </w:r>
+    </w:p>
+    <w:p>
+      <w:pPr>
+        <w:numPr>
+          <w:ilvl w:val="1"/>
+          <w:numId w:val="15"/>
+        </w:numPr>
+        <w:spacing w:line="360" w:lineRule="auto"/>
+      </w:pPr>
+      <w:r>
+        <w:rPr>
+          <w:b/>
+          <w:bCs/>
+        </w:rPr>
+        <w:t>VD4016 e VD4017</w:t>
+      </w:r>
+      <w:r>
+        <w:t>: Rendimento efetivo e rendimento habitual do trabalho.</w:t>
+      </w:r>
+    </w:p>
+    <w:p>
+      <w:pPr>
+        <w:numPr>
+          <w:ilvl w:val="1"/>
+          <w:numId w:val="15"/>
+        </w:numPr>
+        <w:spacing w:line="360" w:lineRule="auto"/>
+      </w:pPr>
+      <w:r>
+        <w:rPr>
+          <w:b/>
+          <w:bCs/>
+        </w:rPr>
+        <w:t>VD4047</w:t>
+      </w:r>
+      <w:r>
+        <w:t>: Transferências de programas sociais (e.g., Bolsa Família/Auxílio Brasil).</w:t>
+      </w:r>
+    </w:p>
+    <w:p>
+      <w:pPr>
+        <w:numPr>
+          <w:ilvl w:val="1"/>
+          <w:numId w:val="15"/>
+        </w:numPr>
+        <w:spacing w:line="360" w:lineRule="auto"/>
+      </w:pPr>
+      <w:r>
+        <w:rPr>
+          <w:b/>
+          <w:bCs/>
+        </w:rPr>
+        <w:t>VD2003 (Renda domiciliar per capita)</w:t>
+      </w:r>
+      <w:r>
+        <w:t>: Pode ser usada para identificar vulnerabilidade econômica.</w:t>
+      </w:r>
+    </w:p>
+    <w:p>
+      <w:pPr>
+        <w:numPr>
+          <w:ilvl w:val="0"/>
+          <w:numId w:val="15"/>
+        </w:numPr>
+        <w:spacing w:line="360" w:lineRule="auto"/>
+      </w:pPr>
+      <w:r>
+        <w:rPr>
+          <w:b/>
+          <w:bCs/>
+        </w:rPr>
+        <w:t>Como inferir</w:t>
+      </w:r>
+      <w:r>
+        <w:t>:</w:t>
+      </w:r>
+    </w:p>
+    <w:p>
+      <w:pPr>
+        <w:numPr>
+          <w:ilvl w:val="1"/>
+          <w:numId w:val="15"/>
+        </w:numPr>
+        <w:spacing w:line="360" w:lineRule="auto"/>
+      </w:pPr>
+      <w:r>
+        <w:t>Baixos rendimentos ou dependência de transferências sociais em domicílios com evasão escolar podem indicar que questões financeiras impactam na permanência dos jovens na escola.</w:t>
+      </w:r>
+    </w:p>
+    <w:p>
+      <w:pPr>
+        <w:spacing w:line="360" w:lineRule="auto"/>
+        <w:rPr>
+          <w:b/>
+          <w:bCs/>
+        </w:rPr>
+      </w:pPr>
+      <w:r>
+        <w:rPr>
+          <w:b/>
+          <w:bCs/>
+        </w:rPr>
+        <w:t>2. Falta de infraestrutura educacional</w:t>
+      </w:r>
+    </w:p>
+    <w:p>
+      <w:pPr>
+        <w:numPr>
+          <w:ilvl w:val="0"/>
+          <w:numId w:val="16"/>
+        </w:numPr>
+        <w:spacing w:line="360" w:lineRule="auto"/>
+      </w:pPr>
+      <w:r>
+        <w:rPr>
+          <w:b/>
+          <w:bCs/>
+        </w:rPr>
+        <w:lastRenderedPageBreak/>
+        <w:t>Variáveis úteis</w:t>
+      </w:r>
+      <w:r>
+        <w:t>:</w:t>
+      </w:r>
+    </w:p>
+    <w:p>
+      <w:pPr>
+        <w:numPr>
+          <w:ilvl w:val="1"/>
+          <w:numId w:val="16"/>
+        </w:numPr>
+        <w:spacing w:line="360" w:lineRule="auto"/>
+      </w:pPr>
+      <w:r>
+        <w:rPr>
+          <w:b/>
+          <w:bCs/>
+        </w:rPr>
+        <w:t>V1008 e V1014</w:t>
+      </w:r>
+      <w:r>
+        <w:t>: Localização (área urbana/rural).</w:t>
+      </w:r>
+    </w:p>
+    <w:p>
+      <w:pPr>
+        <w:numPr>
+          <w:ilvl w:val="1"/>
+          <w:numId w:val="16"/>
+        </w:numPr>
+        <w:spacing w:line="360" w:lineRule="auto"/>
+      </w:pPr>
+      <w:r>
+        <w:rPr>
+          <w:b/>
+          <w:bCs/>
+        </w:rPr>
+        <w:t>UPA (Unidade Primária de Amostragem)</w:t>
+      </w:r>
+      <w:r>
+        <w:t>: Possibilita identificar regiões específicas para cruzar com dados de oferta educacional pública.</w:t>
+      </w:r>
+    </w:p>
+    <w:p>
+      <w:pPr>
+        <w:numPr>
+          <w:ilvl w:val="0"/>
+          <w:numId w:val="16"/>
+        </w:numPr>
+        <w:spacing w:line="360" w:lineRule="auto"/>
+      </w:pPr>
+      <w:r>
+        <w:rPr>
+          <w:b/>
+          <w:bCs/>
+        </w:rPr>
+        <w:t>Como inferir</w:t>
+      </w:r>
+      <w:r>
+        <w:t>:</w:t>
+      </w:r>
+    </w:p>
+    <w:p>
+      <w:pPr>
+        <w:numPr>
+          <w:ilvl w:val="1"/>
+          <w:numId w:val="16"/>
+        </w:numPr>
+        <w:spacing w:line="360" w:lineRule="auto"/>
+      </w:pPr>
+      <w:r>
+        <w:t>Altas taxas de evasão em regiões rurais ou menos desenvolvidas podem ser associadas à dificuldade de acesso físico à escola.</w:t>
+      </w:r>
+    </w:p>
+    <w:p>
+      <w:pPr>
+        <w:spacing w:line="360" w:lineRule="auto"/>
+        <w:rPr>
+          <w:b/>
+          <w:bCs/>
+        </w:rPr>
+      </w:pPr>
+      <w:r>
+        <w:rPr>
+          <w:b/>
+          <w:bCs/>
+        </w:rPr>
+        <w:t>3. Necessidade de trabalhar</w:t>
+      </w:r>
+    </w:p>
+    <w:p>
+      <w:pPr>
+        <w:numPr>
+          <w:ilvl w:val="0"/>
+          <w:numId w:val="17"/>
+        </w:numPr>
+        <w:spacing w:line="360" w:lineRule="auto"/>
+      </w:pPr>
+      <w:r>
+        <w:rPr>
+          <w:b/>
+          <w:bCs/>
+        </w:rPr>
+        <w:t>Variáveis úteis</w:t>
+      </w:r>
+      <w:r>
+        <w:t>:</w:t>
+      </w:r>
+    </w:p>
+    <w:p>
+      <w:pPr>
+        <w:numPr>
+          <w:ilvl w:val="1"/>
+          <w:numId w:val="17"/>
+        </w:numPr>
+        <w:spacing w:line="360" w:lineRule="auto"/>
+      </w:pPr>
+      <w:r>
+        <w:rPr>
+          <w:b/>
+          <w:bCs/>
+        </w:rPr>
+        <w:t>V3003A (Nível de instrução)</w:t>
+      </w:r>
+      <w:r>
+        <w:t>: Pode identificar jovens que interrompem os estudos antes de concluir a educação básica.</w:t>
+      </w:r>
+    </w:p>
+    <w:p>
+      <w:pPr>
+        <w:numPr>
+          <w:ilvl w:val="1"/>
+          <w:numId w:val="17"/>
+        </w:numPr>
+        <w:spacing w:line="360" w:lineRule="auto"/>
+      </w:pPr>
+      <w:r>
+        <w:rPr>
+          <w:b/>
+          <w:bCs/>
+        </w:rPr>
+        <w:t>V4001 e V4009</w:t>
+      </w:r>
+      <w:r>
+        <w:t>: Condição de ocupação e posição no trabalho.</w:t>
+      </w:r>
+    </w:p>
+    <w:p>
+      <w:pPr>
+        <w:numPr>
+          <w:ilvl w:val="1"/>
+          <w:numId w:val="17"/>
+        </w:numPr>
+        <w:spacing w:line="360" w:lineRule="auto"/>
+      </w:pPr>
+      <w:r>
+        <w:rPr>
+          <w:b/>
+          <w:bCs/>
+        </w:rPr>
+        <w:t>V4010</w:t>
+      </w:r>
+      <w:r>
+        <w:t>: Horas trabalhadas.</w:t>
+      </w:r>
+    </w:p>
+    <w:p>
+      <w:pPr>
+        <w:numPr>
+          <w:ilvl w:val="0"/>
+          <w:numId w:val="17"/>
+        </w:numPr>
+        <w:spacing w:line="360" w:lineRule="auto"/>
+      </w:pPr>
+      <w:r>
+        <w:rPr>
+          <w:b/>
+          <w:bCs/>
+        </w:rPr>
+        <w:t>Como inferir</w:t>
+      </w:r>
+      <w:r>
+        <w:t>:</w:t>
+      </w:r>
+    </w:p>
+    <w:p>
+      <w:pPr>
+        <w:numPr>
+          <w:ilvl w:val="1"/>
+          <w:numId w:val="17"/>
+        </w:numPr>
+        <w:spacing w:line="360" w:lineRule="auto"/>
+      </w:pPr>
+      <w:r>
+        <w:t>Jovens em idade escolar (6-17 anos) que declaram estar ocupados com alta carga de trabalho e apresentam níveis baixos de instrução podem indicar que a necessidade de trabalhar contribui para a evasão.</w:t>
+      </w:r>
+    </w:p>
+    <w:p>
+      <w:pPr>
+        <w:spacing w:line="360" w:lineRule="auto"/>
+        <w:rPr>
+          <w:b/>
+          <w:bCs/>
+        </w:rPr>
+      </w:pPr>
+      <w:r>
+        <w:rPr>
+          <w:b/>
+          <w:bCs/>
+        </w:rPr>
+        <w:t>4. Fatores domésticos e culturais</w:t>
+      </w:r>
+    </w:p>
+    <w:p>
+      <w:pPr>
+        <w:numPr>
+          <w:ilvl w:val="0"/>
+          <w:numId w:val="18"/>
+        </w:numPr>
+        <w:spacing w:line="360" w:lineRule="auto"/>
+      </w:pPr>
+      <w:r>
+        <w:rPr>
+          <w:b/>
+          <w:bCs/>
+        </w:rPr>
+        <w:t>Variáveis úteis</w:t>
+      </w:r>
+      <w:r>
+        <w:t>:</w:t>
+      </w:r>
+    </w:p>
+    <w:p>
+      <w:pPr>
+        <w:numPr>
+          <w:ilvl w:val="1"/>
+          <w:numId w:val="18"/>
+        </w:numPr>
+        <w:spacing w:line="360" w:lineRule="auto"/>
+      </w:pPr>
+      <w:r>
+        <w:rPr>
+          <w:b/>
+          <w:bCs/>
+        </w:rPr>
+        <w:t>VD2002 (Relação com o chefe do domicílio)</w:t>
+      </w:r>
+      <w:r>
+        <w:t>: Identificar se há chefia de domicílio por jovens ou outros arranjos familiares que demandam trabalho doméstico.</w:t>
+      </w:r>
+    </w:p>
+    <w:p>
+      <w:pPr>
+        <w:numPr>
+          <w:ilvl w:val="1"/>
+          <w:numId w:val="18"/>
+        </w:numPr>
+        <w:spacing w:line="360" w:lineRule="auto"/>
+      </w:pPr>
+      <w:r>
+        <w:rPr>
+          <w:b/>
+          <w:bCs/>
+        </w:rPr>
+        <w:t>V2007 (Sexo)</w:t>
+      </w:r>
+      <w:r>
+        <w:t xml:space="preserve"> e </w:t>
+      </w:r>
+      <w:r>
+        <w:rPr>
+          <w:b/>
+          <w:bCs/>
+        </w:rPr>
+        <w:t>V2009 (Idade)</w:t>
+      </w:r>
+      <w:r>
+        <w:t>: Permitem identificar padrões de gênero/idade na evasão.</w:t>
+      </w:r>
+    </w:p>
+    <w:p>
+      <w:pPr>
+        <w:numPr>
+          <w:ilvl w:val="0"/>
+          <w:numId w:val="18"/>
+        </w:numPr>
+        <w:spacing w:line="360" w:lineRule="auto"/>
+      </w:pPr>
+      <w:r>
+        <w:rPr>
+          <w:b/>
+          <w:bCs/>
+        </w:rPr>
+        <w:lastRenderedPageBreak/>
+        <w:t>Como inferir</w:t>
+      </w:r>
+      <w:r>
+        <w:t>:</w:t>
+      </w:r>
+    </w:p>
+    <w:p>
+      <w:pPr>
+        <w:numPr>
+          <w:ilvl w:val="1"/>
+          <w:numId w:val="18"/>
+        </w:numPr>
+        <w:spacing w:line="360" w:lineRule="auto"/>
+      </w:pPr>
+      <w:r>
+        <w:t>A alta evasão de meninas em algumas regiões pode estar associada a trabalhos domésticos ou outras responsabilidades familiares, enquanto meninos podem ser mais vulneráveis ao trabalho externo.</w:t>
+      </w:r>
+    </w:p>
+    <w:p>
+      <w:pPr>
+        <w:spacing w:line="360" w:lineRule="auto"/>
+        <w:rPr>
+          <w:b/>
+          <w:bCs/>
+        </w:rPr>
+      </w:pPr>
+      <w:r>
+        <w:rPr>
+          <w:b/>
+          <w:bCs/>
+        </w:rPr>
+        <w:t>5. Questões relacionadas a transferências sociais</w:t>
+      </w:r>
+    </w:p>
+    <w:p>
+      <w:pPr>
+        <w:numPr>
+          <w:ilvl w:val="0"/>
+          <w:numId w:val="19"/>
+        </w:numPr>
+        <w:spacing w:line="360" w:lineRule="auto"/>
+      </w:pPr>
+      <w:r>
+        <w:rPr>
+          <w:b/>
+          <w:bCs/>
+        </w:rPr>
+        <w:t>Variáveis úteis</w:t>
+      </w:r>
+      <w:r>
+        <w:t>:</w:t>
+      </w:r>
+    </w:p>
+    <w:p>
+      <w:pPr>
+        <w:numPr>
+          <w:ilvl w:val="1"/>
+          <w:numId w:val="19"/>
+        </w:numPr>
+        <w:spacing w:line="360" w:lineRule="auto"/>
+      </w:pPr>
+      <w:r>
+        <w:rPr>
+          <w:b/>
+          <w:bCs/>
+        </w:rPr>
+        <w:t>VD4047</w:t>
+      </w:r>
+      <w:r>
+        <w:t>: Valores recebidos de programas de assistência social.</w:t>
+      </w:r>
+    </w:p>
+    <w:p>
+      <w:pPr>
+        <w:numPr>
+          <w:ilvl w:val="0"/>
+          <w:numId w:val="19"/>
+        </w:numPr>
+        <w:spacing w:line="360" w:lineRule="auto"/>
+      </w:pPr>
+      <w:r>
+        <w:rPr>
+          <w:b/>
+          <w:bCs/>
+        </w:rPr>
+        <w:t>Como inferir</w:t>
+      </w:r>
+      <w:r>
+        <w:t>:</w:t>
+      </w:r>
+    </w:p>
+    <w:p>
+      <w:pPr>
+        <w:numPr>
+          <w:ilvl w:val="1"/>
+          <w:numId w:val="19"/>
+        </w:numPr>
+        <w:spacing w:line="360" w:lineRule="auto"/>
+      </w:pPr>
+      <w:r>
+        <w:t xml:space="preserve">Cruzar a presença de transferências sociais com taxas de evasão pode indicar se políticas como o </w:t>
+      </w:r>
+      <w:r>
+        <w:rPr>
+          <w:b/>
+          <w:bCs/>
+        </w:rPr>
+        <w:t>Bolsa Família</w:t>
+      </w:r>
+      <w:r>
+        <w:t xml:space="preserve"> estão sendo efetivas em mitigar o abandono escolar.</w:t>
+      </w:r>
+    </w:p>
+    <w:p>
+      <w:pPr>
+        <w:spacing w:line="360" w:lineRule="auto"/>
+      </w:pPr>
+      <w:r>
+        <w:pict w14:anchorId="09533A26">
+          <v:rect id="_x0000_i1031" style="width:0;height:1.5pt" o:hralign="center" o:hrstd="t" o:hr="t" fillcolor="#a0a0a0" stroked="f"/>
+        </w:pict>
+      </w:r>
+    </w:p>
+    <w:p>
+      <w:pPr>
+        <w:spacing w:line="360" w:lineRule="auto"/>
+        <w:rPr>
+          <w:b/>
+          <w:bCs/>
+        </w:rPr>
+      </w:pPr>
+      <w:r>
+        <w:rPr>
+          <w:b/>
+          <w:bCs/>
+        </w:rPr>
+        <w:t>Como operacionalizar na PNADC:</w:t>
+      </w:r>
+    </w:p>
+    <w:p>
+      <w:pPr>
+        <w:numPr>
+          <w:ilvl w:val="0"/>
+          <w:numId w:val="20"/>
+        </w:numPr>
+        <w:spacing w:line="360" w:lineRule="auto"/>
+      </w:pPr>
+      <w:r>
+        <w:rPr>
+          <w:b/>
+          <w:bCs/>
+        </w:rPr>
+        <w:t>Cruzamentos de variáveis</w:t>
+      </w:r>
+      <w:r>
+        <w:t>:</w:t>
+      </w:r>
+    </w:p>
+    <w:p>
+      <w:pPr>
+        <w:numPr>
+          <w:ilvl w:val="1"/>
+          <w:numId w:val="20"/>
+        </w:numPr>
+        <w:spacing w:line="360" w:lineRule="auto"/>
+      </w:pPr>
+      <w:r>
+        <w:t xml:space="preserve">Agrupar evasão por diferentes combinações de variáveis (e.g., </w:t>
+      </w:r>
+      <w:r>
+        <w:rPr>
+          <w:b/>
+          <w:bCs/>
+        </w:rPr>
+        <w:t>renda per capita</w:t>
+      </w:r>
+      <w:r>
+        <w:t xml:space="preserve">, </w:t>
+      </w:r>
+      <w:r>
+        <w:rPr>
+          <w:b/>
+          <w:bCs/>
+        </w:rPr>
+        <w:t>localização</w:t>
+      </w:r>
+      <w:r>
+        <w:t xml:space="preserve">, </w:t>
+      </w:r>
+      <w:r>
+        <w:rPr>
+          <w:b/>
+          <w:bCs/>
+        </w:rPr>
+        <w:t>sexo</w:t>
+      </w:r>
+      <w:r>
+        <w:t xml:space="preserve">, </w:t>
+      </w:r>
+      <w:r>
+        <w:rPr>
+          <w:b/>
+          <w:bCs/>
+        </w:rPr>
+        <w:t>idade</w:t>
+      </w:r>
+      <w:r>
+        <w:t xml:space="preserve">, </w:t>
+      </w:r>
+      <w:r>
+        <w:rPr>
+          <w:b/>
+          <w:bCs/>
+        </w:rPr>
+        <w:t>ocupação</w:t>
+      </w:r>
+      <w:r>
+        <w:t>).</w:t>
+      </w:r>
+    </w:p>
+    <w:p>
+      <w:pPr>
+        <w:numPr>
+          <w:ilvl w:val="0"/>
+          <w:numId w:val="20"/>
+        </w:numPr>
+        <w:spacing w:line="360" w:lineRule="auto"/>
+      </w:pPr>
+      <w:r>
+        <w:rPr>
+          <w:b/>
+          <w:bCs/>
+        </w:rPr>
+        <w:t>Modelagem estatística</w:t>
+      </w:r>
+      <w:r>
+        <w:t>:</w:t>
+      </w:r>
+    </w:p>
+    <w:p>
+      <w:pPr>
+        <w:numPr>
+          <w:ilvl w:val="1"/>
+          <w:numId w:val="20"/>
+        </w:numPr>
+        <w:spacing w:line="360" w:lineRule="auto"/>
+      </w:pPr>
+      <w:r>
+        <w:rPr>
+          <w:highlight w:val="yellow"/>
+        </w:rPr>
+        <w:t xml:space="preserve">Usar </w:t>
+      </w:r>
+      <w:r>
+        <w:rPr>
+          <w:b/>
+          <w:bCs/>
+          <w:highlight w:val="yellow"/>
+        </w:rPr>
+        <w:t>regressões logísticas</w:t>
+      </w:r>
+      <w:r>
+        <w:t xml:space="preserve"> para identificar quais fatores estão estatisticamente associados à evasão (variável dependente: evasão; variáveis independentes: renda, horas trabalhadas, </w:t>
+      </w:r>
+      <w:proofErr w:type="gramStart"/>
+      <w:r>
+        <w:t>localização, etc.</w:t>
+      </w:r>
+      <w:proofErr w:type="gramEnd"/>
+      <w:r>
+        <w:t>).</w:t>
+      </w:r>
+    </w:p>
+    <w:p>
+      <w:pPr>
+        <w:numPr>
+          <w:ilvl w:val="0"/>
+          <w:numId w:val="20"/>
+        </w:numPr>
+        <w:spacing w:line="360" w:lineRule="auto"/>
+      </w:pPr>
+      <w:r>
+        <w:rPr>
+          <w:b/>
+          <w:bCs/>
+        </w:rPr>
+        <w:t>Limitações</w:t>
+      </w:r>
+      <w:r>
+        <w:t>:</w:t>
+      </w:r>
+    </w:p>
+    <w:p>
+      <w:pPr>
+        <w:numPr>
+          <w:ilvl w:val="1"/>
+          <w:numId w:val="20"/>
+        </w:numPr>
+        <w:spacing w:line="360" w:lineRule="auto"/>
+      </w:pPr>
+      <w:r>
+        <w:t>A inferência de causas é indireta, pois os motivos não são reportados diretamente na PNADC. Estudos complementares qualitativos ou dados administrativos (como do INEP) poderiam enriquecer a análise.</w:t>
+      </w:r>
+    </w:p>
+    <w:p>
+      <w:pPr>
+        <w:pBdr>
+          <w:bottom w:val="dotted" w:sz="24" w:space="1" w:color="auto"/>
+        </w:pBdr>
+        <w:spacing w:line="360" w:lineRule="auto"/>
+      </w:pPr>
+      <w:r>
+        <w:lastRenderedPageBreak/>
+        <w:t>Se desejar, posso ajudar a estruturar um modelo analítico ou criar filtros específicos com base nos dados da PNADC.</w:t>
+      </w:r>
+    </w:p>
+    <w:p>
+      <w:pPr>
+        <w:pBdr>
+          <w:bottom w:val="dotted" w:sz="24" w:space="1" w:color="auto"/>
+        </w:pBdr>
+        <w:spacing w:line="360" w:lineRule="auto"/>
+      </w:pPr>
+    </w:p>
+    <w:p>
+      <w:pPr>
+        <w:spacing w:line="360" w:lineRule="auto"/>
+      </w:pPr>
+      <w:r>
+        <w:t xml:space="preserve">Os auxílios de programas sociais, como Bolsa Família/Auxílio Brasil, </w:t>
+      </w:r>
+      <w:r>
+        <w:rPr>
+          <w:b/>
+          <w:bCs/>
+        </w:rPr>
+        <w:t>não se confundem com os rendimentos efetivos ou habituais</w:t>
+      </w:r>
+      <w:r>
+        <w:t xml:space="preserve"> na PNAD Contínua. Eles são contabilizados como uma categoria separada de renda domiciliar, geralmente listados como </w:t>
+      </w:r>
+      <w:r>
+        <w:rPr>
+          <w:b/>
+          <w:bCs/>
+        </w:rPr>
+        <w:t>transferências de programas sociais</w:t>
+      </w:r>
+      <w:r>
+        <w:t>.</w:t>
+      </w:r>
+    </w:p>
+    <w:p>
+      <w:pPr>
+        <w:spacing w:line="360" w:lineRule="auto"/>
+        <w:rPr>
+          <w:b/>
+          <w:bCs/>
+        </w:rPr>
+      </w:pPr>
+      <w:r>
+        <w:rPr>
+          <w:b/>
+          <w:bCs/>
+        </w:rPr>
+        <w:t>Como a PNAD Contínua trata os auxílios de programas sociais:</w:t>
+      </w:r>
+    </w:p>
+    <w:p>
+      <w:pPr>
+        <w:numPr>
+          <w:ilvl w:val="0"/>
+          <w:numId w:val="21"/>
+        </w:numPr>
+        <w:spacing w:line="360" w:lineRule="auto"/>
+      </w:pPr>
+      <w:r>
+        <w:rPr>
+          <w:b/>
+          <w:bCs/>
+        </w:rPr>
+        <w:t>Categoria Aparte</w:t>
+      </w:r>
+      <w:r>
+        <w:t>:</w:t>
+      </w:r>
+    </w:p>
+    <w:p>
+      <w:pPr>
+        <w:numPr>
+          <w:ilvl w:val="1"/>
+          <w:numId w:val="21"/>
+        </w:numPr>
+        <w:spacing w:line="360" w:lineRule="auto"/>
+      </w:pPr>
+      <w:r>
+        <w:t xml:space="preserve">Esses valores não entram no cálculo dos rendimentos efetivos nem habituais, pois </w:t>
+      </w:r>
+      <w:r>
+        <w:rPr>
+          <w:b/>
+          <w:bCs/>
+        </w:rPr>
+        <w:t>não são provenientes do trabalho</w:t>
+      </w:r>
+      <w:r>
+        <w:t>.</w:t>
+      </w:r>
+    </w:p>
+    <w:p>
+      <w:pPr>
+        <w:numPr>
+          <w:ilvl w:val="1"/>
+          <w:numId w:val="21"/>
+        </w:numPr>
+        <w:spacing w:line="360" w:lineRule="auto"/>
+      </w:pPr>
+      <w:r>
+        <w:t xml:space="preserve">São considerados uma forma de transferência de renda que integra a </w:t>
+      </w:r>
+      <w:r>
+        <w:rPr>
+          <w:b/>
+          <w:bCs/>
+        </w:rPr>
+        <w:t>renda domiciliar total</w:t>
+      </w:r>
+      <w:r>
+        <w:t xml:space="preserve">, mas </w:t>
+      </w:r>
+      <w:r>
+        <w:rPr>
+          <w:b/>
+          <w:bCs/>
+        </w:rPr>
+        <w:t>não a renda do trabalho</w:t>
+      </w:r>
+      <w:r>
+        <w:t>.</w:t>
+      </w:r>
+    </w:p>
+    <w:p>
+      <w:pPr>
+        <w:numPr>
+          <w:ilvl w:val="0"/>
+          <w:numId w:val="21"/>
+        </w:numPr>
+        <w:spacing w:line="360" w:lineRule="auto"/>
+      </w:pPr>
+      <w:r>
+        <w:rPr>
+          <w:b/>
+          <w:bCs/>
+        </w:rPr>
+        <w:t>Variáveis Relevantes</w:t>
+      </w:r>
+      <w:r>
+        <w:t>:</w:t>
+      </w:r>
+    </w:p>
+    <w:p>
+      <w:pPr>
+        <w:numPr>
+          <w:ilvl w:val="1"/>
+          <w:numId w:val="21"/>
+        </w:numPr>
+        <w:spacing w:line="360" w:lineRule="auto"/>
+      </w:pPr>
+      <w:r>
+        <w:t xml:space="preserve">A principal variável que captura esses valores </w:t>
+      </w:r>
+      <w:proofErr w:type="spellStart"/>
+      <w:r>
+        <w:t>é</w:t>
+      </w:r>
+      <w:proofErr w:type="spellEnd"/>
+      <w:r>
+        <w:t xml:space="preserve"> </w:t>
+      </w:r>
+      <w:r>
+        <w:rPr>
+          <w:b/>
+          <w:bCs/>
+        </w:rPr>
+        <w:t>VD4047</w:t>
+      </w:r>
+      <w:r>
+        <w:t xml:space="preserve">: </w:t>
+      </w:r>
+    </w:p>
+    <w:p>
+      <w:pPr>
+        <w:numPr>
+          <w:ilvl w:val="2"/>
+          <w:numId w:val="21"/>
+        </w:numPr>
+        <w:spacing w:line="360" w:lineRule="auto"/>
+      </w:pPr>
+      <w:r>
+        <w:t>Representa os valores recebidos de programas sociais pelo domicílio no período de referência.</w:t>
+      </w:r>
+    </w:p>
+    <w:p>
+      <w:pPr>
+        <w:numPr>
+          <w:ilvl w:val="2"/>
+          <w:numId w:val="21"/>
+        </w:numPr>
+        <w:spacing w:line="360" w:lineRule="auto"/>
+      </w:pPr>
+      <w:r>
+        <w:t>Inclui programas como Bolsa Família, Auxílio Brasil e outros benefícios de assistência social.</w:t>
+      </w:r>
+    </w:p>
+    <w:p>
+      <w:pPr>
+        <w:numPr>
+          <w:ilvl w:val="0"/>
+          <w:numId w:val="21"/>
+        </w:numPr>
+        <w:spacing w:line="360" w:lineRule="auto"/>
+      </w:pPr>
+      <w:r>
+        <w:rPr>
+          <w:b/>
+          <w:bCs/>
+        </w:rPr>
+        <w:t>Impacto na Renda Domiciliar Per Capita (VD2003)</w:t>
+      </w:r>
+      <w:r>
+        <w:t>:</w:t>
+      </w:r>
+    </w:p>
+    <w:p>
+      <w:pPr>
+        <w:numPr>
+          <w:ilvl w:val="1"/>
+          <w:numId w:val="21"/>
+        </w:numPr>
+        <w:spacing w:line="360" w:lineRule="auto"/>
+      </w:pPr>
+      <w:r>
+        <w:t xml:space="preserve">Embora não façam parte da renda do trabalho, os auxílios são somados para calcular a </w:t>
+      </w:r>
+      <w:r>
+        <w:rPr>
+          <w:b/>
+          <w:bCs/>
+        </w:rPr>
+        <w:t>renda total do domicílio</w:t>
+      </w:r>
+      <w:r>
+        <w:t>.</w:t>
+      </w:r>
+    </w:p>
+    <w:p>
+      <w:pPr>
+        <w:numPr>
+          <w:ilvl w:val="1"/>
+          <w:numId w:val="21"/>
+        </w:numPr>
+        <w:spacing w:line="360" w:lineRule="auto"/>
+      </w:pPr>
+      <w:r>
+        <w:t xml:space="preserve">Portanto, programas sociais podem aumentar a </w:t>
+      </w:r>
+      <w:r>
+        <w:rPr>
+          <w:b/>
+          <w:bCs/>
+        </w:rPr>
+        <w:t>renda domiciliar per capita</w:t>
+      </w:r>
+      <w:r>
+        <w:t>, mesmo que os rendimentos do trabalho permaneçam baixos.</w:t>
+      </w:r>
+    </w:p>
+    <w:p>
+      <w:pPr>
+        <w:spacing w:line="360" w:lineRule="auto"/>
+      </w:pPr>
+      <w:r>
+        <w:pict w14:anchorId="08769FBA">
+          <v:rect id="_x0000_i1045" style="width:0;height:1.5pt" o:hralign="center" o:hrstd="t" o:hr="t" fillcolor="#a0a0a0" stroked="f"/>
+        </w:pict>
+      </w:r>
+    </w:p>
+    <w:p>
+      <w:pPr>
+        <w:spacing w:line="360" w:lineRule="auto"/>
+        <w:rPr>
+          <w:b/>
+          <w:bCs/>
+        </w:rPr>
+      </w:pPr>
+      <w:r>
+        <w:rPr>
+          <w:b/>
+          <w:bCs/>
+        </w:rPr>
+        <w:lastRenderedPageBreak/>
+        <w:t>Por que não se confundem?</w:t>
+      </w:r>
+    </w:p>
+    <w:p>
+      <w:pPr>
+        <w:numPr>
+          <w:ilvl w:val="0"/>
+          <w:numId w:val="22"/>
+        </w:numPr>
+        <w:spacing w:line="360" w:lineRule="auto"/>
+      </w:pPr>
+      <w:r>
+        <w:rPr>
+          <w:b/>
+          <w:bCs/>
+        </w:rPr>
+        <w:t>Rendimento Habitual</w:t>
+      </w:r>
+      <w:r>
+        <w:t xml:space="preserve"> e </w:t>
+      </w:r>
+      <w:r>
+        <w:rPr>
+          <w:b/>
+          <w:bCs/>
+        </w:rPr>
+        <w:t>Rendimento Efetivo</w:t>
+      </w:r>
+      <w:r>
+        <w:t>:</w:t>
+      </w:r>
+    </w:p>
+    <w:p>
+      <w:pPr>
+        <w:numPr>
+          <w:ilvl w:val="1"/>
+          <w:numId w:val="22"/>
+        </w:numPr>
+        <w:spacing w:line="360" w:lineRule="auto"/>
+      </w:pPr>
+      <w:r>
+        <w:t xml:space="preserve">Referem-se exclusivamente aos ganhos oriundos do trabalho (salário, horas extras, </w:t>
+      </w:r>
+      <w:proofErr w:type="gramStart"/>
+      <w:r>
+        <w:t>comissões, etc.</w:t>
+      </w:r>
+      <w:proofErr w:type="gramEnd"/>
+      <w:r>
+        <w:t>).</w:t>
+      </w:r>
+    </w:p>
+    <w:p>
+      <w:pPr>
+        <w:numPr>
+          <w:ilvl w:val="1"/>
+          <w:numId w:val="22"/>
+        </w:numPr>
+        <w:spacing w:line="360" w:lineRule="auto"/>
+      </w:pPr>
+      <w:r>
+        <w:t>Não incluem rendas de outras fontes, como transferências, aposentadorias ou pensões.</w:t>
+      </w:r>
+    </w:p>
+    <w:p>
+      <w:pPr>
+        <w:numPr>
+          <w:ilvl w:val="0"/>
+          <w:numId w:val="22"/>
+        </w:numPr>
+        <w:spacing w:line="360" w:lineRule="auto"/>
+      </w:pPr>
+      <w:r>
+        <w:rPr>
+          <w:b/>
+          <w:bCs/>
+        </w:rPr>
+        <w:t>Transferências Sociais</w:t>
+      </w:r>
+      <w:r>
+        <w:t>:</w:t>
+      </w:r>
+    </w:p>
+    <w:p>
+      <w:pPr>
+        <w:numPr>
+          <w:ilvl w:val="1"/>
+          <w:numId w:val="22"/>
+        </w:numPr>
+        <w:spacing w:line="360" w:lineRule="auto"/>
+      </w:pPr>
+      <w:r>
+        <w:t>São classificadas separadamente porque não são uma contraprestação por trabalho.</w:t>
+      </w:r>
+    </w:p>
+    <w:p>
+      <w:pPr>
+        <w:numPr>
+          <w:ilvl w:val="1"/>
+          <w:numId w:val="22"/>
+        </w:numPr>
+        <w:spacing w:line="360" w:lineRule="auto"/>
+      </w:pPr>
+      <w:r>
+        <w:t>Estão associadas a políticas públicas de proteção social.</w:t>
+      </w:r>
+    </w:p>
+    <w:p>
+      <w:pPr>
+        <w:spacing w:line="360" w:lineRule="auto"/>
+      </w:pPr>
+      <w:r>
+        <w:pict w14:anchorId="49DA5A18">
+          <v:rect id="_x0000_i1046" style="width:0;height:1.5pt" o:hralign="center" o:hrstd="t" o:hr="t" fillcolor="#a0a0a0" stroked="f"/>
+        </w:pict>
+      </w:r>
+    </w:p>
+    <w:p>
+      <w:pPr>
+        <w:spacing w:line="360" w:lineRule="auto"/>
+        <w:rPr>
+          <w:b/>
+          <w:bCs/>
+        </w:rPr>
+      </w:pPr>
+      <w:r>
+        <w:rPr>
+          <w:b/>
+          <w:bCs/>
+        </w:rPr>
+        <w:t>Como utilizar essas informações em análises:</w:t>
+      </w:r>
+    </w:p>
+    <w:p>
+      <w:pPr>
+        <w:spacing w:line="360" w:lineRule="auto"/>
+      </w:pPr>
+      <w:r>
+        <w:t xml:space="preserve">Se você deseja cruzar </w:t>
+      </w:r>
+      <w:r>
+        <w:rPr>
+          <w:b/>
+          <w:bCs/>
+        </w:rPr>
+        <w:t>programas sociais</w:t>
+      </w:r>
+      <w:r>
+        <w:t xml:space="preserve"> com os </w:t>
+      </w:r>
+      <w:r>
+        <w:rPr>
+          <w:b/>
+          <w:bCs/>
+        </w:rPr>
+        <w:t>rendimentos do trabalho</w:t>
+      </w:r>
+      <w:r>
+        <w:t>:</w:t>
+      </w:r>
+    </w:p>
+    <w:p>
+      <w:pPr>
+        <w:numPr>
+          <w:ilvl w:val="0"/>
+          <w:numId w:val="23"/>
+        </w:numPr>
+        <w:spacing w:line="360" w:lineRule="auto"/>
+      </w:pPr>
+      <w:r>
+        <w:t xml:space="preserve">Use </w:t>
+      </w:r>
+      <w:r>
+        <w:rPr>
+          <w:b/>
+          <w:bCs/>
+        </w:rPr>
+        <w:t>VD4047</w:t>
+      </w:r>
+      <w:r>
+        <w:t xml:space="preserve"> para identificar o impacto dos auxílios na renda domiciliar total.</w:t>
+      </w:r>
+    </w:p>
+    <w:p>
+      <w:pPr>
+        <w:numPr>
+          <w:ilvl w:val="0"/>
+          <w:numId w:val="23"/>
+        </w:numPr>
+        <w:spacing w:line="360" w:lineRule="auto"/>
+      </w:pPr>
+      <w:r>
+        <w:t xml:space="preserve">Compare com </w:t>
+      </w:r>
+      <w:r>
+        <w:rPr>
+          <w:b/>
+          <w:bCs/>
+        </w:rPr>
+        <w:t>VD4016 (rendimento efetivo)</w:t>
+      </w:r>
+      <w:r>
+        <w:t xml:space="preserve"> e </w:t>
+      </w:r>
+      <w:r>
+        <w:rPr>
+          <w:b/>
+          <w:bCs/>
+        </w:rPr>
+        <w:t>VD4017 (rendimento habitual)</w:t>
+      </w:r>
+      <w:r>
+        <w:t xml:space="preserve"> para avaliar como os auxílios complementam ou substituem a renda do trabalho.</w:t>
+      </w:r>
+    </w:p>
+    <w:p>
+      <w:pPr>
+        <w:numPr>
+          <w:ilvl w:val="0"/>
+          <w:numId w:val="23"/>
+        </w:numPr>
+        <w:spacing w:line="360" w:lineRule="auto"/>
+      </w:pPr>
+      <w:r>
+        <w:t xml:space="preserve">Inclua </w:t>
+      </w:r>
+      <w:r>
+        <w:rPr>
+          <w:b/>
+          <w:bCs/>
+        </w:rPr>
+        <w:t>VD2003 (renda domiciliar per capita)</w:t>
+      </w:r>
+      <w:r>
+        <w:t xml:space="preserve"> para verificar o efeito combinado de rendimentos e auxílios na situação econômica das famílias.</w:t>
+      </w:r>
+    </w:p>
+    <w:p>
+      <w:pPr>
+        <w:spacing w:line="360" w:lineRule="auto"/>
+      </w:pPr>
+      <w:r>
+        <w:t>Se precisar de ajuda para estruturar um script que explore essas relações, posso montar algo para você!</w:t>
+      </w:r>
+    </w:p>
+    <w:p>
+      <w:pPr>
+        <w:spacing w:line="360" w:lineRule="auto"/>
+      </w:pPr>
     </w:p>
     <w:sectPr>
       <w:pgSz w:w="11906" w:h="16838"/>
@@ -5643,6 +6981,268 @@
 <file path=word/numbering.xml><?xml version="1.0" encoding="utf-8"?>
 <w:numbering xmlns:wpc="http://schemas.microsoft.com/office/word/2010/wordprocessingCanvas" xmlns:cx="http://schemas.microsoft.com/office/drawing/2014/chartex" xmlns:cx1="http://schemas.microsoft.com/office/drawing/2015/9/8/chartex" xmlns:cx2="http://schemas.microsoft.com/office/drawing/2015/10/21/chartex" xmlns:cx3="http://schemas.microsoft.com/office/drawing/2016/5/9/chartex" xmlns:cx4="http://schemas.microsoft.com/office/drawing/2016/5/10/chartex" xmlns:cx5="http://schemas.microsoft.com/office/drawing/2016/5/11/chartex" xmlns:cx6="http://schemas.microsoft.com/office/drawing/2016/5/12/chartex" xmlns:cx7="http://schemas.microsoft.com/office/drawing/2016/5/13/chartex" xmlns:cx8="http://schemas.microsoft.com/office/drawing/2016/5/14/chartex" xmlns:mc="http://schemas.openxmlformats.org/markup-compatibility/2006" xmlns:aink="http://schemas.microsoft.com/office/drawing/2016/ink" xmlns:am3d="http://schemas.microsoft.com/office/drawing/2017/model3d" xmlns:o="urn:schemas-microsoft-com:office:office" xmlns:oel="http://schemas.microsoft.com/office/2019/extlst" xmlns:r="http://schemas.openxmlformats.org/officeDocument/2006/relationships" xmlns:m="http://schemas.openxmlformats.org/officeDocument/2006/math" xmlns:v="urn:schemas-microsoft-com:vml" xmlns:wp14="http://schemas.microsoft.com/office/word/2010/wordprocessingDrawing" xmlns:wp="http://schemas.openxmlformats.org/drawingml/2006/wordprocessingDrawing" xmlns:w10="urn:schemas-microsoft-com:office:word" xmlns:w="http://schemas.openxmlformats.org/wordprocessingml/2006/main" xmlns:w14="http://schemas.microsoft.com/office/word/2010/wordml" xmlns:w15="http://schemas.microsoft.com/office/word/2012/wordml" xmlns:w16cex="http://schemas.microsoft.com/office/word/2018/wordml/cex" xmlns:w16cid="http://schemas.microsoft.com/office/word/2016/wordml/cid" xmlns:w16="http://schemas.microsoft.com/office/word/2018/wordml" xmlns:w16du="http://schemas.microsoft.com/office/word/2023/wordml/word16du" xmlns:w16sdtdh="http://schemas.microsoft.com/office/word/2020/wordml/sdtdatahash" xmlns:w16se="http://schemas.microsoft.com/office/word/2015/wordml/symex" xmlns:wpg="http://schemas.microsoft.com/office/word/2010/wordprocessingGroup" xmlns:wpi="http://schemas.microsoft.com/office/word/2010/wordprocessingInk" xmlns:wne="http://schemas.microsoft.com/office/word/2006/wordml" xmlns:wps="http://schemas.microsoft.com/office/word/2010/wordprocessingShape" mc:Ignorable="w14 w15 w16se w16cid w16 w16cex w16sdtdh w16du wp14">
   <w:abstractNum w:abstractNumId="0" w15:restartNumberingAfterBreak="0">
+    <w:nsid w:val="006F533D"/>
+    <w:multiLevelType w:val="multilevel"/>
+    <w:tmpl w:val="25684D66"/>
+    <w:lvl w:ilvl="0">
+      <w:start w:val="1"/>
+      <w:numFmt w:val="bullet"/>
+      <w:lvlText w:val=""/>
+      <w:lvlJc w:val="left"/>
+      <w:pPr>
+        <w:tabs>
+          <w:tab w:val="num" w:pos="720"/>
+        </w:tabs>
+        <w:ind w:left="720" w:hanging="360"/>
+      </w:pPr>
+      <w:rPr>
+        <w:rFonts w:ascii="Symbol" w:hAnsi="Symbol" w:hint="default"/>
+        <w:sz w:val="20"/>
+      </w:rPr>
+    </w:lvl>
+    <w:lvl w:ilvl="1">
+      <w:start w:val="1"/>
+      <w:numFmt w:val="bullet"/>
+      <w:lvlText w:val="o"/>
+      <w:lvlJc w:val="left"/>
+      <w:pPr>
+        <w:tabs>
+          <w:tab w:val="num" w:pos="1440"/>
+        </w:tabs>
+        <w:ind w:left="1440" w:hanging="360"/>
+      </w:pPr>
+      <w:rPr>
+        <w:rFonts w:ascii="Courier New" w:hAnsi="Courier New" w:hint="default"/>
+        <w:sz w:val="20"/>
+      </w:rPr>
+    </w:lvl>
+    <w:lvl w:ilvl="2" w:tentative="1">
+      <w:start w:val="1"/>
+      <w:numFmt w:val="bullet"/>
+      <w:lvlText w:val=""/>
+      <w:lvlJc w:val="left"/>
+      <w:pPr>
+        <w:tabs>
+          <w:tab w:val="num" w:pos="2160"/>
+        </w:tabs>
+        <w:ind w:left="2160" w:hanging="360"/>
+      </w:pPr>
+      <w:rPr>
+        <w:rFonts w:ascii="Wingdings" w:hAnsi="Wingdings" w:hint="default"/>
+        <w:sz w:val="20"/>
+      </w:rPr>
+    </w:lvl>
+    <w:lvl w:ilvl="3" w:tentative="1">
+      <w:start w:val="1"/>
+      <w:numFmt w:val="bullet"/>
+      <w:lvlText w:val=""/>
+      <w:lvlJc w:val="left"/>
+      <w:pPr>
+        <w:tabs>
+          <w:tab w:val="num" w:pos="2880"/>
+        </w:tabs>
+        <w:ind w:left="2880" w:hanging="360"/>
+      </w:pPr>
+      <w:rPr>
+        <w:rFonts w:ascii="Wingdings" w:hAnsi="Wingdings" w:hint="default"/>
+        <w:sz w:val="20"/>
+      </w:rPr>
+    </w:lvl>
+    <w:lvl w:ilvl="4" w:tentative="1">
+      <w:start w:val="1"/>
+      <w:numFmt w:val="bullet"/>
+      <w:lvlText w:val=""/>
+      <w:lvlJc w:val="left"/>
+      <w:pPr>
+        <w:tabs>
+          <w:tab w:val="num" w:pos="3600"/>
+        </w:tabs>
+        <w:ind w:left="3600" w:hanging="360"/>
+      </w:pPr>
+      <w:rPr>
+        <w:rFonts w:ascii="Wingdings" w:hAnsi="Wingdings" w:hint="default"/>
+        <w:sz w:val="20"/>
+      </w:rPr>
+    </w:lvl>
+    <w:lvl w:ilvl="5" w:tentative="1">
+      <w:start w:val="1"/>
+      <w:numFmt w:val="bullet"/>
+      <w:lvlText w:val=""/>
+      <w:lvlJc w:val="left"/>
+      <w:pPr>
+        <w:tabs>
+          <w:tab w:val="num" w:pos="4320"/>
+        </w:tabs>
+        <w:ind w:left="4320" w:hanging="360"/>
+      </w:pPr>
+      <w:rPr>
+        <w:rFonts w:ascii="Wingdings" w:hAnsi="Wingdings" w:hint="default"/>
+        <w:sz w:val="20"/>
+      </w:rPr>
+    </w:lvl>
+    <w:lvl w:ilvl="6" w:tentative="1">
+      <w:start w:val="1"/>
+      <w:numFmt w:val="bullet"/>
+      <w:lvlText w:val=""/>
+      <w:lvlJc w:val="left"/>
+      <w:pPr>
+        <w:tabs>
+          <w:tab w:val="num" w:pos="5040"/>
+        </w:tabs>
+        <w:ind w:left="5040" w:hanging="360"/>
+      </w:pPr>
+      <w:rPr>
+        <w:rFonts w:ascii="Wingdings" w:hAnsi="Wingdings" w:hint="default"/>
+        <w:sz w:val="20"/>
+      </w:rPr>
+    </w:lvl>
+    <w:lvl w:ilvl="7" w:tentative="1">
+      <w:start w:val="1"/>
+      <w:numFmt w:val="bullet"/>
+      <w:lvlText w:val=""/>
+      <w:lvlJc w:val="left"/>
+      <w:pPr>
+        <w:tabs>
+          <w:tab w:val="num" w:pos="5760"/>
+        </w:tabs>
+        <w:ind w:left="5760" w:hanging="360"/>
+      </w:pPr>
+      <w:rPr>
+        <w:rFonts w:ascii="Wingdings" w:hAnsi="Wingdings" w:hint="default"/>
+        <w:sz w:val="20"/>
+      </w:rPr>
+    </w:lvl>
+    <w:lvl w:ilvl="8" w:tentative="1">
+      <w:start w:val="1"/>
+      <w:numFmt w:val="bullet"/>
+      <w:lvlText w:val=""/>
+      <w:lvlJc w:val="left"/>
+      <w:pPr>
+        <w:tabs>
+          <w:tab w:val="num" w:pos="6480"/>
+        </w:tabs>
+        <w:ind w:left="6480" w:hanging="360"/>
+      </w:pPr>
+      <w:rPr>
+        <w:rFonts w:ascii="Wingdings" w:hAnsi="Wingdings" w:hint="default"/>
+        <w:sz w:val="20"/>
+      </w:rPr>
+    </w:lvl>
+  </w:abstractNum>
+  <w:abstractNum w:abstractNumId="1" w15:restartNumberingAfterBreak="0">
+    <w:nsid w:val="0BD63152"/>
+    <w:multiLevelType w:val="multilevel"/>
+    <w:tmpl w:val="9E849474"/>
+    <w:lvl w:ilvl="0">
+      <w:start w:val="1"/>
+      <w:numFmt w:val="decimal"/>
+      <w:lvlText w:val="%1."/>
+      <w:lvlJc w:val="left"/>
+      <w:pPr>
+        <w:tabs>
+          <w:tab w:val="num" w:pos="720"/>
+        </w:tabs>
+        <w:ind w:left="720" w:hanging="360"/>
+      </w:pPr>
+    </w:lvl>
+    <w:lvl w:ilvl="1" w:tentative="1">
+      <w:start w:val="1"/>
+      <w:numFmt w:val="decimal"/>
+      <w:lvlText w:val="%2."/>
+      <w:lvlJc w:val="left"/>
+      <w:pPr>
+        <w:tabs>
+          <w:tab w:val="num" w:pos="1440"/>
+        </w:tabs>
+        <w:ind w:left="1440" w:hanging="360"/>
+      </w:pPr>
+    </w:lvl>
+    <w:lvl w:ilvl="2" w:tentative="1">
+      <w:start w:val="1"/>
+      <w:numFmt w:val="decimal"/>
+      <w:lvlText w:val="%3."/>
+      <w:lvlJc w:val="left"/>
+      <w:pPr>
+        <w:tabs>
+          <w:tab w:val="num" w:pos="2160"/>
+        </w:tabs>
+        <w:ind w:left="2160" w:hanging="360"/>
+      </w:pPr>
+    </w:lvl>
+    <w:lvl w:ilvl="3" w:tentative="1">
+      <w:start w:val="1"/>
+      <w:numFmt w:val="decimal"/>
+      <w:lvlText w:val="%4."/>
+      <w:lvlJc w:val="left"/>
+      <w:pPr>
+        <w:tabs>
+          <w:tab w:val="num" w:pos="2880"/>
+        </w:tabs>
+        <w:ind w:left="2880" w:hanging="360"/>
+      </w:pPr>
+    </w:lvl>
+    <w:lvl w:ilvl="4" w:tentative="1">
+      <w:start w:val="1"/>
+      <w:numFmt w:val="decimal"/>
+      <w:lvlText w:val="%5."/>
+      <w:lvlJc w:val="left"/>
+      <w:pPr>
+        <w:tabs>
+          <w:tab w:val="num" w:pos="3600"/>
+        </w:tabs>
+        <w:ind w:left="3600" w:hanging="360"/>
+      </w:pPr>
+    </w:lvl>
+    <w:lvl w:ilvl="5" w:tentative="1">
+      <w:start w:val="1"/>
+      <w:numFmt w:val="decimal"/>
+      <w:lvlText w:val="%6."/>
+      <w:lvlJc w:val="left"/>
+      <w:pPr>
+        <w:tabs>
+          <w:tab w:val="num" w:pos="4320"/>
+        </w:tabs>
+        <w:ind w:left="4320" w:hanging="360"/>
+      </w:pPr>
+    </w:lvl>
+    <w:lvl w:ilvl="6" w:tentative="1">
+      <w:start w:val="1"/>
+      <w:numFmt w:val="decimal"/>
+      <w:lvlText w:val="%7."/>
+      <w:lvlJc w:val="left"/>
+      <w:pPr>
+        <w:tabs>
+          <w:tab w:val="num" w:pos="5040"/>
+        </w:tabs>
+        <w:ind w:left="5040" w:hanging="360"/>
+      </w:pPr>
+    </w:lvl>
+    <w:lvl w:ilvl="7" w:tentative="1">
+      <w:start w:val="1"/>
+      <w:numFmt w:val="decimal"/>
+      <w:lvlText w:val="%8."/>
+      <w:lvlJc w:val="left"/>
+      <w:pPr>
+        <w:tabs>
+          <w:tab w:val="num" w:pos="5760"/>
+        </w:tabs>
+        <w:ind w:left="5760" w:hanging="360"/>
+      </w:pPr>
+    </w:lvl>
+    <w:lvl w:ilvl="8" w:tentative="1">
+      <w:start w:val="1"/>
+      <w:numFmt w:val="decimal"/>
+      <w:lvlText w:val="%9."/>
+      <w:lvlJc w:val="left"/>
+      <w:pPr>
+        <w:tabs>
+          <w:tab w:val="num" w:pos="6480"/>
+        </w:tabs>
+        <w:ind w:left="6480" w:hanging="360"/>
+      </w:pPr>
+    </w:lvl>
+  </w:abstractNum>
+  <w:abstractNum w:abstractNumId="2" w15:restartNumberingAfterBreak="0">
     <w:nsid w:val="0DB1621F"/>
     <w:multiLevelType w:val="multilevel"/>
     <w:tmpl w:val="305A3220"/>
@@ -5759,7 +7359,7 @@
       </w:pPr>
     </w:lvl>
   </w:abstractNum>
-  <w:abstractNum w:abstractNumId="1" w15:restartNumberingAfterBreak="0">
+  <w:abstractNum w:abstractNumId="3" w15:restartNumberingAfterBreak="0">
     <w:nsid w:val="0DEC3949"/>
     <w:multiLevelType w:val="hybridMultilevel"/>
     <w:tmpl w:val="D08ACDA8"/>
@@ -5845,7 +7445,273 @@
       </w:pPr>
     </w:lvl>
   </w:abstractNum>
-  <w:abstractNum w:abstractNumId="2" w15:restartNumberingAfterBreak="0">
+  <w:abstractNum w:abstractNumId="4" w15:restartNumberingAfterBreak="0">
+    <w:nsid w:val="136429D2"/>
+    <w:multiLevelType w:val="multilevel"/>
+    <w:tmpl w:val="0BE6CFAE"/>
+    <w:lvl w:ilvl="0">
+      <w:start w:val="1"/>
+      <w:numFmt w:val="decimal"/>
+      <w:lvlText w:val="%1."/>
+      <w:lvlJc w:val="left"/>
+      <w:pPr>
+        <w:tabs>
+          <w:tab w:val="num" w:pos="720"/>
+        </w:tabs>
+        <w:ind w:left="720" w:hanging="360"/>
+      </w:pPr>
+    </w:lvl>
+    <w:lvl w:ilvl="1">
+      <w:start w:val="1"/>
+      <w:numFmt w:val="bullet"/>
+      <w:lvlText w:val="o"/>
+      <w:lvlJc w:val="left"/>
+      <w:pPr>
+        <w:tabs>
+          <w:tab w:val="num" w:pos="1440"/>
+        </w:tabs>
+        <w:ind w:left="1440" w:hanging="360"/>
+      </w:pPr>
+      <w:rPr>
+        <w:rFonts w:ascii="Courier New" w:hAnsi="Courier New" w:hint="default"/>
+        <w:sz w:val="20"/>
+      </w:rPr>
+    </w:lvl>
+    <w:lvl w:ilvl="2" w:tentative="1">
+      <w:start w:val="1"/>
+      <w:numFmt w:val="decimal"/>
+      <w:lvlText w:val="%3."/>
+      <w:lvlJc w:val="left"/>
+      <w:pPr>
+        <w:tabs>
+          <w:tab w:val="num" w:pos="2160"/>
+        </w:tabs>
+        <w:ind w:left="2160" w:hanging="360"/>
+      </w:pPr>
+    </w:lvl>
+    <w:lvl w:ilvl="3" w:tentative="1">
+      <w:start w:val="1"/>
+      <w:numFmt w:val="decimal"/>
+      <w:lvlText w:val="%4."/>
+      <w:lvlJc w:val="left"/>
+      <w:pPr>
+        <w:tabs>
+          <w:tab w:val="num" w:pos="2880"/>
+        </w:tabs>
+        <w:ind w:left="2880" w:hanging="360"/>
+      </w:pPr>
+    </w:lvl>
+    <w:lvl w:ilvl="4" w:tentative="1">
+      <w:start w:val="1"/>
+      <w:numFmt w:val="decimal"/>
+      <w:lvlText w:val="%5."/>
+      <w:lvlJc w:val="left"/>
+      <w:pPr>
+        <w:tabs>
+          <w:tab w:val="num" w:pos="3600"/>
+        </w:tabs>
+        <w:ind w:left="3600" w:hanging="360"/>
+      </w:pPr>
+    </w:lvl>
+    <w:lvl w:ilvl="5" w:tentative="1">
+      <w:start w:val="1"/>
+      <w:numFmt w:val="decimal"/>
+      <w:lvlText w:val="%6."/>
+      <w:lvlJc w:val="left"/>
+      <w:pPr>
+        <w:tabs>
+          <w:tab w:val="num" w:pos="4320"/>
+        </w:tabs>
+        <w:ind w:left="4320" w:hanging="360"/>
+      </w:pPr>
+    </w:lvl>
+    <w:lvl w:ilvl="6" w:tentative="1">
+      <w:start w:val="1"/>
+      <w:numFmt w:val="decimal"/>
+      <w:lvlText w:val="%7."/>
+      <w:lvlJc w:val="left"/>
+      <w:pPr>
+        <w:tabs>
+          <w:tab w:val="num" w:pos="5040"/>
+        </w:tabs>
+        <w:ind w:left="5040" w:hanging="360"/>
+      </w:pPr>
+    </w:lvl>
+    <w:lvl w:ilvl="7" w:tentative="1">
+      <w:start w:val="1"/>
+      <w:numFmt w:val="decimal"/>
+      <w:lvlText w:val="%8."/>
+      <w:lvlJc w:val="left"/>
+      <w:pPr>
+        <w:tabs>
+          <w:tab w:val="num" w:pos="5760"/>
+        </w:tabs>
+        <w:ind w:left="5760" w:hanging="360"/>
+      </w:pPr>
+    </w:lvl>
+    <w:lvl w:ilvl="8" w:tentative="1">
+      <w:start w:val="1"/>
+      <w:numFmt w:val="decimal"/>
+      <w:lvlText w:val="%9."/>
+      <w:lvlJc w:val="left"/>
+      <w:pPr>
+        <w:tabs>
+          <w:tab w:val="num" w:pos="6480"/>
+        </w:tabs>
+        <w:ind w:left="6480" w:hanging="360"/>
+      </w:pPr>
+    </w:lvl>
+  </w:abstractNum>
+  <w:abstractNum w:abstractNumId="5" w15:restartNumberingAfterBreak="0">
+    <w:nsid w:val="1591091A"/>
+    <w:multiLevelType w:val="multilevel"/>
+    <w:tmpl w:val="93AA7D54"/>
+    <w:lvl w:ilvl="0">
+      <w:start w:val="1"/>
+      <w:numFmt w:val="bullet"/>
+      <w:lvlText w:val=""/>
+      <w:lvlJc w:val="left"/>
+      <w:pPr>
+        <w:tabs>
+          <w:tab w:val="num" w:pos="720"/>
+        </w:tabs>
+        <w:ind w:left="720" w:hanging="360"/>
+      </w:pPr>
+      <w:rPr>
+        <w:rFonts w:ascii="Symbol" w:hAnsi="Symbol" w:hint="default"/>
+        <w:sz w:val="20"/>
+      </w:rPr>
+    </w:lvl>
+    <w:lvl w:ilvl="1">
+      <w:start w:val="1"/>
+      <w:numFmt w:val="bullet"/>
+      <w:lvlText w:val="o"/>
+      <w:lvlJc w:val="left"/>
+      <w:pPr>
+        <w:tabs>
+          <w:tab w:val="num" w:pos="1440"/>
+        </w:tabs>
+        <w:ind w:left="1440" w:hanging="360"/>
+      </w:pPr>
+      <w:rPr>
+        <w:rFonts w:ascii="Courier New" w:hAnsi="Courier New" w:hint="default"/>
+        <w:sz w:val="20"/>
+      </w:rPr>
+    </w:lvl>
+    <w:lvl w:ilvl="2" w:tentative="1">
+      <w:start w:val="1"/>
+      <w:numFmt w:val="bullet"/>
+      <w:lvlText w:val=""/>
+      <w:lvlJc w:val="left"/>
+      <w:pPr>
+        <w:tabs>
+          <w:tab w:val="num" w:pos="2160"/>
+        </w:tabs>
+        <w:ind w:left="2160" w:hanging="360"/>
+      </w:pPr>
+      <w:rPr>
+        <w:rFonts w:ascii="Wingdings" w:hAnsi="Wingdings" w:hint="default"/>
+        <w:sz w:val="20"/>
+      </w:rPr>
+    </w:lvl>
+    <w:lvl w:ilvl="3" w:tentative="1">
+      <w:start w:val="1"/>
+      <w:numFmt w:val="bullet"/>
+      <w:lvlText w:val=""/>
+      <w:lvlJc w:val="left"/>
+      <w:pPr>
+        <w:tabs>
+          <w:tab w:val="num" w:pos="2880"/>
+        </w:tabs>
+        <w:ind w:left="2880" w:hanging="360"/>
+      </w:pPr>
+      <w:rPr>
+        <w:rFonts w:ascii="Wingdings" w:hAnsi="Wingdings" w:hint="default"/>
+        <w:sz w:val="20"/>
+      </w:rPr>
+    </w:lvl>
+    <w:lvl w:ilvl="4" w:tentative="1">
+      <w:start w:val="1"/>
+      <w:numFmt w:val="bullet"/>
+      <w:lvlText w:val=""/>
+      <w:lvlJc w:val="left"/>
+      <w:pPr>
+        <w:tabs>
+          <w:tab w:val="num" w:pos="3600"/>
+        </w:tabs>
+        <w:ind w:left="3600" w:hanging="360"/>
+      </w:pPr>
+      <w:rPr>
+        <w:rFonts w:ascii="Wingdings" w:hAnsi="Wingdings" w:hint="default"/>
+        <w:sz w:val="20"/>
+      </w:rPr>
+    </w:lvl>
+    <w:lvl w:ilvl="5" w:tentative="1">
+      <w:start w:val="1"/>
+      <w:numFmt w:val="bullet"/>
+      <w:lvlText w:val=""/>
+      <w:lvlJc w:val="left"/>
+      <w:pPr>
+        <w:tabs>
+          <w:tab w:val="num" w:pos="4320"/>
+        </w:tabs>
+        <w:ind w:left="4320" w:hanging="360"/>
+      </w:pPr>
+      <w:rPr>
+        <w:rFonts w:ascii="Wingdings" w:hAnsi="Wingdings" w:hint="default"/>
+        <w:sz w:val="20"/>
+      </w:rPr>
+    </w:lvl>
+    <w:lvl w:ilvl="6" w:tentative="1">
+      <w:start w:val="1"/>
+      <w:numFmt w:val="bullet"/>
+      <w:lvlText w:val=""/>
+      <w:lvlJc w:val="left"/>
+      <w:pPr>
+        <w:tabs>
+          <w:tab w:val="num" w:pos="5040"/>
+        </w:tabs>
+        <w:ind w:left="5040" w:hanging="360"/>
+      </w:pPr>
+      <w:rPr>
+        <w:rFonts w:ascii="Wingdings" w:hAnsi="Wingdings" w:hint="default"/>
+        <w:sz w:val="20"/>
+      </w:rPr>
+    </w:lvl>
+    <w:lvl w:ilvl="7" w:tentative="1">
+      <w:start w:val="1"/>
+      <w:numFmt w:val="bullet"/>
+      <w:lvlText w:val=""/>
+      <w:lvlJc w:val="left"/>
+      <w:pPr>
+        <w:tabs>
+          <w:tab w:val="num" w:pos="5760"/>
+        </w:tabs>
+        <w:ind w:left="5760" w:hanging="360"/>
+      </w:pPr>
+      <w:rPr>
+        <w:rFonts w:ascii="Wingdings" w:hAnsi="Wingdings" w:hint="default"/>
+        <w:sz w:val="20"/>
+      </w:rPr>
+    </w:lvl>
+    <w:lvl w:ilvl="8" w:tentative="1">
+      <w:start w:val="1"/>
+      <w:numFmt w:val="bullet"/>
+      <w:lvlText w:val=""/>
+      <w:lvlJc w:val="left"/>
+      <w:pPr>
+        <w:tabs>
+          <w:tab w:val="num" w:pos="6480"/>
+        </w:tabs>
+        <w:ind w:left="6480" w:hanging="360"/>
+      </w:pPr>
+      <w:rPr>
+        <w:rFonts w:ascii="Wingdings" w:hAnsi="Wingdings" w:hint="default"/>
+        <w:sz w:val="20"/>
+      </w:rPr>
+    </w:lvl>
+  </w:abstractNum>
+  <w:abstractNum w:abstractNumId="6" w15:restartNumberingAfterBreak="0">
     <w:nsid w:val="1D5E513B"/>
     <w:multiLevelType w:val="multilevel"/>
     <w:tmpl w:val="27AEB0D4"/>
@@ -5994,7 +7860,7 @@
       </w:rPr>
     </w:lvl>
   </w:abstractNum>
-  <w:abstractNum w:abstractNumId="3" w15:restartNumberingAfterBreak="0">
+  <w:abstractNum w:abstractNumId="7" w15:restartNumberingAfterBreak="0">
     <w:nsid w:val="22F246E7"/>
     <w:multiLevelType w:val="multilevel"/>
     <w:tmpl w:val="8C1A601E"/>
@@ -6143,7 +8009,7 @@
       </w:rPr>
     </w:lvl>
   </w:abstractNum>
-  <w:abstractNum w:abstractNumId="4" w15:restartNumberingAfterBreak="0">
+  <w:abstractNum w:abstractNumId="8" w15:restartNumberingAfterBreak="0">
     <w:nsid w:val="35414FFA"/>
     <w:multiLevelType w:val="multilevel"/>
     <w:tmpl w:val="C6C29692"/>
@@ -6292,7 +8158,7 @@
       </w:rPr>
     </w:lvl>
   </w:abstractNum>
-  <w:abstractNum w:abstractNumId="5" w15:restartNumberingAfterBreak="0">
+  <w:abstractNum w:abstractNumId="9" w15:restartNumberingAfterBreak="0">
     <w:nsid w:val="38C21FE2"/>
     <w:multiLevelType w:val="multilevel"/>
     <w:tmpl w:val="9E7451CE"/>
@@ -6441,7 +8307,7 @@
       </w:rPr>
     </w:lvl>
   </w:abstractNum>
-  <w:abstractNum w:abstractNumId="6" w15:restartNumberingAfterBreak="0">
+  <w:abstractNum w:abstractNumId="10" w15:restartNumberingAfterBreak="0">
     <w:nsid w:val="3BA2680E"/>
     <w:multiLevelType w:val="hybridMultilevel"/>
     <w:tmpl w:val="47C6EE40"/>
@@ -6554,7 +8420,7 @@
       </w:rPr>
     </w:lvl>
   </w:abstractNum>
-  <w:abstractNum w:abstractNumId="7" w15:restartNumberingAfterBreak="0">
+  <w:abstractNum w:abstractNumId="11" w15:restartNumberingAfterBreak="0">
     <w:nsid w:val="415D3DC8"/>
     <w:multiLevelType w:val="hybridMultilevel"/>
     <w:tmpl w:val="C44C26D2"/>
@@ -6667,7 +8533,156 @@
       </w:rPr>
     </w:lvl>
   </w:abstractNum>
-  <w:abstractNum w:abstractNumId="8" w15:restartNumberingAfterBreak="0">
+  <w:abstractNum w:abstractNumId="12" w15:restartNumberingAfterBreak="0">
+    <w:nsid w:val="5A146BF5"/>
+    <w:multiLevelType w:val="multilevel"/>
+    <w:tmpl w:val="D650429C"/>
+    <w:lvl w:ilvl="0">
+      <w:start w:val="1"/>
+      <w:numFmt w:val="bullet"/>
+      <w:lvlText w:val=""/>
+      <w:lvlJc w:val="left"/>
+      <w:pPr>
+        <w:tabs>
+          <w:tab w:val="num" w:pos="720"/>
+        </w:tabs>
+        <w:ind w:left="720" w:hanging="360"/>
+      </w:pPr>
+      <w:rPr>
+        <w:rFonts w:ascii="Symbol" w:hAnsi="Symbol" w:hint="default"/>
+        <w:sz w:val="20"/>
+      </w:rPr>
+    </w:lvl>
+    <w:lvl w:ilvl="1">
+      <w:start w:val="1"/>
+      <w:numFmt w:val="bullet"/>
+      <w:lvlText w:val="o"/>
+      <w:lvlJc w:val="left"/>
+      <w:pPr>
+        <w:tabs>
+          <w:tab w:val="num" w:pos="1440"/>
+        </w:tabs>
+        <w:ind w:left="1440" w:hanging="360"/>
+      </w:pPr>
+      <w:rPr>
+        <w:rFonts w:ascii="Courier New" w:hAnsi="Courier New" w:hint="default"/>
+        <w:sz w:val="20"/>
+      </w:rPr>
+    </w:lvl>
+    <w:lvl w:ilvl="2" w:tentative="1">
+      <w:start w:val="1"/>
+      <w:numFmt w:val="bullet"/>
+      <w:lvlText w:val=""/>
+      <w:lvlJc w:val="left"/>
+      <w:pPr>
+        <w:tabs>
+          <w:tab w:val="num" w:pos="2160"/>
+        </w:tabs>
+        <w:ind w:left="2160" w:hanging="360"/>
+      </w:pPr>
+      <w:rPr>
+        <w:rFonts w:ascii="Wingdings" w:hAnsi="Wingdings" w:hint="default"/>
+        <w:sz w:val="20"/>
+      </w:rPr>
+    </w:lvl>
+    <w:lvl w:ilvl="3" w:tentative="1">
+      <w:start w:val="1"/>
+      <w:numFmt w:val="bullet"/>
+      <w:lvlText w:val=""/>
+      <w:lvlJc w:val="left"/>
+      <w:pPr>
+        <w:tabs>
+          <w:tab w:val="num" w:pos="2880"/>
+        </w:tabs>
+        <w:ind w:left="2880" w:hanging="360"/>
+      </w:pPr>
+      <w:rPr>
+        <w:rFonts w:ascii="Wingdings" w:hAnsi="Wingdings" w:hint="default"/>
+        <w:sz w:val="20"/>
+      </w:rPr>
+    </w:lvl>
+    <w:lvl w:ilvl="4" w:tentative="1">
+      <w:start w:val="1"/>
+      <w:numFmt w:val="bullet"/>
+      <w:lvlText w:val=""/>
+      <w:lvlJc w:val="left"/>
+      <w:pPr>
+        <w:tabs>
+          <w:tab w:val="num" w:pos="3600"/>
+        </w:tabs>
+        <w:ind w:left="3600" w:hanging="360"/>
+      </w:pPr>
+      <w:rPr>
+        <w:rFonts w:ascii="Wingdings" w:hAnsi="Wingdings" w:hint="default"/>
+        <w:sz w:val="20"/>
+      </w:rPr>
+    </w:lvl>
+    <w:lvl w:ilvl="5" w:tentative="1">
+      <w:start w:val="1"/>
+      <w:numFmt w:val="bullet"/>
+      <w:lvlText w:val=""/>
+      <w:lvlJc w:val="left"/>
+      <w:pPr>
+        <w:tabs>
+          <w:tab w:val="num" w:pos="4320"/>
+        </w:tabs>
+        <w:ind w:left="4320" w:hanging="360"/>
+      </w:pPr>
+      <w:rPr>
+        <w:rFonts w:ascii="Wingdings" w:hAnsi="Wingdings" w:hint="default"/>
+        <w:sz w:val="20"/>
+      </w:rPr>
+    </w:lvl>
+    <w:lvl w:ilvl="6" w:tentative="1">
+      <w:start w:val="1"/>
+      <w:numFmt w:val="bullet"/>
+      <w:lvlText w:val=""/>
+      <w:lvlJc w:val="left"/>
+      <w:pPr>
+        <w:tabs>
+          <w:tab w:val="num" w:pos="5040"/>
+        </w:tabs>
+        <w:ind w:left="5040" w:hanging="360"/>
+      </w:pPr>
+      <w:rPr>
+        <w:rFonts w:ascii="Wingdings" w:hAnsi="Wingdings" w:hint="default"/>
+        <w:sz w:val="20"/>
+      </w:rPr>
+    </w:lvl>
+    <w:lvl w:ilvl="7" w:tentative="1">
+      <w:start w:val="1"/>
+      <w:numFmt w:val="bullet"/>
+      <w:lvlText w:val=""/>
+      <w:lvlJc w:val="left"/>
+      <w:pPr>
+        <w:tabs>
+          <w:tab w:val="num" w:pos="5760"/>
+        </w:tabs>
+        <w:ind w:left="5760" w:hanging="360"/>
+      </w:pPr>
+      <w:rPr>
+        <w:rFonts w:ascii="Wingdings" w:hAnsi="Wingdings" w:hint="default"/>
+        <w:sz w:val="20"/>
+      </w:rPr>
+    </w:lvl>
+    <w:lvl w:ilvl="8" w:tentative="1">
+      <w:start w:val="1"/>
+      <w:numFmt w:val="bullet"/>
+      <w:lvlText w:val=""/>
+      <w:lvlJc w:val="left"/>
+      <w:pPr>
+        <w:tabs>
+          <w:tab w:val="num" w:pos="6480"/>
+        </w:tabs>
+        <w:ind w:left="6480" w:hanging="360"/>
+      </w:pPr>
+      <w:rPr>
+        <w:rFonts w:ascii="Wingdings" w:hAnsi="Wingdings" w:hint="default"/>
+        <w:sz w:val="20"/>
+      </w:rPr>
+    </w:lvl>
+  </w:abstractNum>
+  <w:abstractNum w:abstractNumId="13" w15:restartNumberingAfterBreak="0">
     <w:nsid w:val="5A38549A"/>
     <w:multiLevelType w:val="multilevel"/>
     <w:tmpl w:val="D5FE033E"/>
@@ -6816,7 +8831,156 @@
       </w:rPr>
     </w:lvl>
   </w:abstractNum>
-  <w:abstractNum w:abstractNumId="9" w15:restartNumberingAfterBreak="0">
+  <w:abstractNum w:abstractNumId="14" w15:restartNumberingAfterBreak="0">
+    <w:nsid w:val="5E9B2013"/>
+    <w:multiLevelType w:val="multilevel"/>
+    <w:tmpl w:val="77044A18"/>
+    <w:lvl w:ilvl="0">
+      <w:start w:val="1"/>
+      <w:numFmt w:val="bullet"/>
+      <w:lvlText w:val=""/>
+      <w:lvlJc w:val="left"/>
+      <w:pPr>
+        <w:tabs>
+          <w:tab w:val="num" w:pos="720"/>
+        </w:tabs>
+        <w:ind w:left="720" w:hanging="360"/>
+      </w:pPr>
+      <w:rPr>
+        <w:rFonts w:ascii="Symbol" w:hAnsi="Symbol" w:hint="default"/>
+        <w:sz w:val="20"/>
+      </w:rPr>
+    </w:lvl>
+    <w:lvl w:ilvl="1">
+      <w:start w:val="1"/>
+      <w:numFmt w:val="bullet"/>
+      <w:lvlText w:val="o"/>
+      <w:lvlJc w:val="left"/>
+      <w:pPr>
+        <w:tabs>
+          <w:tab w:val="num" w:pos="1440"/>
+        </w:tabs>
+        <w:ind w:left="1440" w:hanging="360"/>
+      </w:pPr>
+      <w:rPr>
+        <w:rFonts w:ascii="Courier New" w:hAnsi="Courier New" w:hint="default"/>
+        <w:sz w:val="20"/>
+      </w:rPr>
+    </w:lvl>
+    <w:lvl w:ilvl="2" w:tentative="1">
+      <w:start w:val="1"/>
+      <w:numFmt w:val="bullet"/>
+      <w:lvlText w:val=""/>
+      <w:lvlJc w:val="left"/>
+      <w:pPr>
+        <w:tabs>
+          <w:tab w:val="num" w:pos="2160"/>
+        </w:tabs>
+        <w:ind w:left="2160" w:hanging="360"/>
+      </w:pPr>
+      <w:rPr>
+        <w:rFonts w:ascii="Wingdings" w:hAnsi="Wingdings" w:hint="default"/>
+        <w:sz w:val="20"/>
+      </w:rPr>
+    </w:lvl>
+    <w:lvl w:ilvl="3" w:tentative="1">
+      <w:start w:val="1"/>
+      <w:numFmt w:val="bullet"/>
+      <w:lvlText w:val=""/>
+      <w:lvlJc w:val="left"/>
+      <w:pPr>
+        <w:tabs>
+          <w:tab w:val="num" w:pos="2880"/>
+        </w:tabs>
+        <w:ind w:left="2880" w:hanging="360"/>
+      </w:pPr>
+      <w:rPr>
+        <w:rFonts w:ascii="Wingdings" w:hAnsi="Wingdings" w:hint="default"/>
+        <w:sz w:val="20"/>
+      </w:rPr>
+    </w:lvl>
+    <w:lvl w:ilvl="4" w:tentative="1">
+      <w:start w:val="1"/>
+      <w:numFmt w:val="bullet"/>
+      <w:lvlText w:val=""/>
+      <w:lvlJc w:val="left"/>
+      <w:pPr>
+        <w:tabs>
+          <w:tab w:val="num" w:pos="3600"/>
+        </w:tabs>
+        <w:ind w:left="3600" w:hanging="360"/>
+      </w:pPr>
+      <w:rPr>
+        <w:rFonts w:ascii="Wingdings" w:hAnsi="Wingdings" w:hint="default"/>
+        <w:sz w:val="20"/>
+      </w:rPr>
+    </w:lvl>
+    <w:lvl w:ilvl="5" w:tentative="1">
+      <w:start w:val="1"/>
+      <w:numFmt w:val="bullet"/>
+      <w:lvlText w:val=""/>
+      <w:lvlJc w:val="left"/>
+      <w:pPr>
+        <w:tabs>
+          <w:tab w:val="num" w:pos="4320"/>
+        </w:tabs>
+        <w:ind w:left="4320" w:hanging="360"/>
+      </w:pPr>
+      <w:rPr>
+        <w:rFonts w:ascii="Wingdings" w:hAnsi="Wingdings" w:hint="default"/>
+        <w:sz w:val="20"/>
+      </w:rPr>
+    </w:lvl>
+    <w:lvl w:ilvl="6" w:tentative="1">
+      <w:start w:val="1"/>
+      <w:numFmt w:val="bullet"/>
+      <w:lvlText w:val=""/>
+      <w:lvlJc w:val="left"/>
+      <w:pPr>
+        <w:tabs>
+          <w:tab w:val="num" w:pos="5040"/>
+        </w:tabs>
+        <w:ind w:left="5040" w:hanging="360"/>
+      </w:pPr>
+      <w:rPr>
+        <w:rFonts w:ascii="Wingdings" w:hAnsi="Wingdings" w:hint="default"/>
+        <w:sz w:val="20"/>
+      </w:rPr>
+    </w:lvl>
+    <w:lvl w:ilvl="7" w:tentative="1">
+      <w:start w:val="1"/>
+      <w:numFmt w:val="bullet"/>
+      <w:lvlText w:val=""/>
+      <w:lvlJc w:val="left"/>
+      <w:pPr>
+        <w:tabs>
+          <w:tab w:val="num" w:pos="5760"/>
+        </w:tabs>
+        <w:ind w:left="5760" w:hanging="360"/>
+      </w:pPr>
+      <w:rPr>
+        <w:rFonts w:ascii="Wingdings" w:hAnsi="Wingdings" w:hint="default"/>
+        <w:sz w:val="20"/>
+      </w:rPr>
+    </w:lvl>
+    <w:lvl w:ilvl="8" w:tentative="1">
+      <w:start w:val="1"/>
+      <w:numFmt w:val="bullet"/>
+      <w:lvlText w:val=""/>
+      <w:lvlJc w:val="left"/>
+      <w:pPr>
+        <w:tabs>
+          <w:tab w:val="num" w:pos="6480"/>
+        </w:tabs>
+        <w:ind w:left="6480" w:hanging="360"/>
+      </w:pPr>
+      <w:rPr>
+        <w:rFonts w:ascii="Wingdings" w:hAnsi="Wingdings" w:hint="default"/>
+        <w:sz w:val="20"/>
+      </w:rPr>
+    </w:lvl>
+  </w:abstractNum>
+  <w:abstractNum w:abstractNumId="15" w15:restartNumberingAfterBreak="0">
     <w:nsid w:val="60072B2E"/>
     <w:multiLevelType w:val="multilevel"/>
     <w:tmpl w:val="93A6D268"/>
@@ -6965,7 +9129,7 @@
       </w:rPr>
     </w:lvl>
   </w:abstractNum>
-  <w:abstractNum w:abstractNumId="10" w15:restartNumberingAfterBreak="0">
+  <w:abstractNum w:abstractNumId="16" w15:restartNumberingAfterBreak="0">
     <w:nsid w:val="604E6DD5"/>
     <w:multiLevelType w:val="multilevel"/>
     <w:tmpl w:val="8C1A2344"/>
@@ -7114,7 +9278,7 @@
       </w:rPr>
     </w:lvl>
   </w:abstractNum>
-  <w:abstractNum w:abstractNumId="11" w15:restartNumberingAfterBreak="0">
+  <w:abstractNum w:abstractNumId="17" w15:restartNumberingAfterBreak="0">
     <w:nsid w:val="60EA32AD"/>
     <w:multiLevelType w:val="multilevel"/>
     <w:tmpl w:val="A3DA5A0E"/>
@@ -7263,7 +9427,426 @@
       </w:rPr>
     </w:lvl>
   </w:abstractNum>
-  <w:abstractNum w:abstractNumId="12" w15:restartNumberingAfterBreak="0">
+  <w:abstractNum w:abstractNumId="18" w15:restartNumberingAfterBreak="0">
+    <w:nsid w:val="64A562E9"/>
+    <w:multiLevelType w:val="multilevel"/>
+    <w:tmpl w:val="9252F66A"/>
+    <w:lvl w:ilvl="0">
+      <w:start w:val="1"/>
+      <w:numFmt w:val="bullet"/>
+      <w:lvlText w:val=""/>
+      <w:lvlJc w:val="left"/>
+      <w:pPr>
+        <w:tabs>
+          <w:tab w:val="num" w:pos="720"/>
+        </w:tabs>
+        <w:ind w:left="720" w:hanging="360"/>
+      </w:pPr>
+      <w:rPr>
+        <w:rFonts w:ascii="Symbol" w:hAnsi="Symbol" w:hint="default"/>
+        <w:sz w:val="20"/>
+      </w:rPr>
+    </w:lvl>
+    <w:lvl w:ilvl="1">
+      <w:start w:val="1"/>
+      <w:numFmt w:val="bullet"/>
+      <w:lvlText w:val="o"/>
+      <w:lvlJc w:val="left"/>
+      <w:pPr>
+        <w:tabs>
+          <w:tab w:val="num" w:pos="1440"/>
+        </w:tabs>
+        <w:ind w:left="1440" w:hanging="360"/>
+      </w:pPr>
+      <w:rPr>
+        <w:rFonts w:ascii="Courier New" w:hAnsi="Courier New" w:hint="default"/>
+        <w:sz w:val="20"/>
+      </w:rPr>
+    </w:lvl>
+    <w:lvl w:ilvl="2" w:tentative="1">
+      <w:start w:val="1"/>
+      <w:numFmt w:val="bullet"/>
+      <w:lvlText w:val=""/>
+      <w:lvlJc w:val="left"/>
+      <w:pPr>
+        <w:tabs>
+          <w:tab w:val="num" w:pos="2160"/>
+        </w:tabs>
+        <w:ind w:left="2160" w:hanging="360"/>
+      </w:pPr>
+      <w:rPr>
+        <w:rFonts w:ascii="Wingdings" w:hAnsi="Wingdings" w:hint="default"/>
+        <w:sz w:val="20"/>
+      </w:rPr>
+    </w:lvl>
+    <w:lvl w:ilvl="3" w:tentative="1">
+      <w:start w:val="1"/>
+      <w:numFmt w:val="bullet"/>
+      <w:lvlText w:val=""/>
+      <w:lvlJc w:val="left"/>
+      <w:pPr>
+        <w:tabs>
+          <w:tab w:val="num" w:pos="2880"/>
+        </w:tabs>
+        <w:ind w:left="2880" w:hanging="360"/>
+      </w:pPr>
+      <w:rPr>
+        <w:rFonts w:ascii="Wingdings" w:hAnsi="Wingdings" w:hint="default"/>
+        <w:sz w:val="20"/>
+      </w:rPr>
+    </w:lvl>
+    <w:lvl w:ilvl="4" w:tentative="1">
+      <w:start w:val="1"/>
+      <w:numFmt w:val="bullet"/>
+      <w:lvlText w:val=""/>
+      <w:lvlJc w:val="left"/>
+      <w:pPr>
+        <w:tabs>
+          <w:tab w:val="num" w:pos="3600"/>
+        </w:tabs>
+        <w:ind w:left="3600" w:hanging="360"/>
+      </w:pPr>
+      <w:rPr>
+        <w:rFonts w:ascii="Wingdings" w:hAnsi="Wingdings" w:hint="default"/>
+        <w:sz w:val="20"/>
+      </w:rPr>
+    </w:lvl>
+    <w:lvl w:ilvl="5" w:tentative="1">
+      <w:start w:val="1"/>
+      <w:numFmt w:val="bullet"/>
+      <w:lvlText w:val=""/>
+      <w:lvlJc w:val="left"/>
+      <w:pPr>
+        <w:tabs>
+          <w:tab w:val="num" w:pos="4320"/>
+        </w:tabs>
+        <w:ind w:left="4320" w:hanging="360"/>
+      </w:pPr>
+      <w:rPr>
+        <w:rFonts w:ascii="Wingdings" w:hAnsi="Wingdings" w:hint="default"/>
+        <w:sz w:val="20"/>
+      </w:rPr>
+    </w:lvl>
+    <w:lvl w:ilvl="6" w:tentative="1">
+      <w:start w:val="1"/>
+      <w:numFmt w:val="bullet"/>
+      <w:lvlText w:val=""/>
+      <w:lvlJc w:val="left"/>
+      <w:pPr>
+        <w:tabs>
+          <w:tab w:val="num" w:pos="5040"/>
+        </w:tabs>
+        <w:ind w:left="5040" w:hanging="360"/>
+      </w:pPr>
+      <w:rPr>
+        <w:rFonts w:ascii="Wingdings" w:hAnsi="Wingdings" w:hint="default"/>
+        <w:sz w:val="20"/>
+      </w:rPr>
+    </w:lvl>
+    <w:lvl w:ilvl="7" w:tentative="1">
+      <w:start w:val="1"/>
+      <w:numFmt w:val="bullet"/>
+      <w:lvlText w:val=""/>
+      <w:lvlJc w:val="left"/>
+      <w:pPr>
+        <w:tabs>
+          <w:tab w:val="num" w:pos="5760"/>
+        </w:tabs>
+        <w:ind w:left="5760" w:hanging="360"/>
+      </w:pPr>
+      <w:rPr>
+        <w:rFonts w:ascii="Wingdings" w:hAnsi="Wingdings" w:hint="default"/>
+        <w:sz w:val="20"/>
+      </w:rPr>
+    </w:lvl>
+    <w:lvl w:ilvl="8" w:tentative="1">
+      <w:start w:val="1"/>
+      <w:numFmt w:val="bullet"/>
+      <w:lvlText w:val=""/>
+      <w:lvlJc w:val="left"/>
+      <w:pPr>
+        <w:tabs>
+          <w:tab w:val="num" w:pos="6480"/>
+        </w:tabs>
+        <w:ind w:left="6480" w:hanging="360"/>
+      </w:pPr>
+      <w:rPr>
+        <w:rFonts w:ascii="Wingdings" w:hAnsi="Wingdings" w:hint="default"/>
+        <w:sz w:val="20"/>
+      </w:rPr>
+    </w:lvl>
+  </w:abstractNum>
+  <w:abstractNum w:abstractNumId="19" w15:restartNumberingAfterBreak="0">
+    <w:nsid w:val="75576B01"/>
+    <w:multiLevelType w:val="multilevel"/>
+    <w:tmpl w:val="92043E9A"/>
+    <w:lvl w:ilvl="0">
+      <w:start w:val="1"/>
+      <w:numFmt w:val="bullet"/>
+      <w:lvlText w:val=""/>
+      <w:lvlJc w:val="left"/>
+      <w:pPr>
+        <w:tabs>
+          <w:tab w:val="num" w:pos="720"/>
+        </w:tabs>
+        <w:ind w:left="720" w:hanging="360"/>
+      </w:pPr>
+      <w:rPr>
+        <w:rFonts w:ascii="Symbol" w:hAnsi="Symbol" w:hint="default"/>
+        <w:sz w:val="20"/>
+      </w:rPr>
+    </w:lvl>
+    <w:lvl w:ilvl="1">
+      <w:start w:val="1"/>
+      <w:numFmt w:val="bullet"/>
+      <w:lvlText w:val="o"/>
+      <w:lvlJc w:val="left"/>
+      <w:pPr>
+        <w:tabs>
+          <w:tab w:val="num" w:pos="1440"/>
+        </w:tabs>
+        <w:ind w:left="1440" w:hanging="360"/>
+      </w:pPr>
+      <w:rPr>
+        <w:rFonts w:ascii="Courier New" w:hAnsi="Courier New" w:hint="default"/>
+        <w:sz w:val="20"/>
+      </w:rPr>
+    </w:lvl>
+    <w:lvl w:ilvl="2" w:tentative="1">
+      <w:start w:val="1"/>
+      <w:numFmt w:val="bullet"/>
+      <w:lvlText w:val=""/>
+      <w:lvlJc w:val="left"/>
+      <w:pPr>
+        <w:tabs>
+          <w:tab w:val="num" w:pos="2160"/>
+        </w:tabs>
+        <w:ind w:left="2160" w:hanging="360"/>
+      </w:pPr>
+      <w:rPr>
+        <w:rFonts w:ascii="Wingdings" w:hAnsi="Wingdings" w:hint="default"/>
+        <w:sz w:val="20"/>
+      </w:rPr>
+    </w:lvl>
+    <w:lvl w:ilvl="3" w:tentative="1">
+      <w:start w:val="1"/>
+      <w:numFmt w:val="bullet"/>
+      <w:lvlText w:val=""/>
+      <w:lvlJc w:val="left"/>
+      <w:pPr>
+        <w:tabs>
+          <w:tab w:val="num" w:pos="2880"/>
+        </w:tabs>
+        <w:ind w:left="2880" w:hanging="360"/>
+      </w:pPr>
+      <w:rPr>
+        <w:rFonts w:ascii="Wingdings" w:hAnsi="Wingdings" w:hint="default"/>
+        <w:sz w:val="20"/>
+      </w:rPr>
+    </w:lvl>
+    <w:lvl w:ilvl="4" w:tentative="1">
+      <w:start w:val="1"/>
+      <w:numFmt w:val="bullet"/>
+      <w:lvlText w:val=""/>
+      <w:lvlJc w:val="left"/>
+      <w:pPr>
+        <w:tabs>
+          <w:tab w:val="num" w:pos="3600"/>
+        </w:tabs>
+        <w:ind w:left="3600" w:hanging="360"/>
+      </w:pPr>
+      <w:rPr>
+        <w:rFonts w:ascii="Wingdings" w:hAnsi="Wingdings" w:hint="default"/>
+        <w:sz w:val="20"/>
+      </w:rPr>
+    </w:lvl>
+    <w:lvl w:ilvl="5" w:tentative="1">
+      <w:start w:val="1"/>
+      <w:numFmt w:val="bullet"/>
+      <w:lvlText w:val=""/>
+      <w:lvlJc w:val="left"/>
+      <w:pPr>
+        <w:tabs>
+          <w:tab w:val="num" w:pos="4320"/>
+        </w:tabs>
+        <w:ind w:left="4320" w:hanging="360"/>
+      </w:pPr>
+      <w:rPr>
+        <w:rFonts w:ascii="Wingdings" w:hAnsi="Wingdings" w:hint="default"/>
+        <w:sz w:val="20"/>
+      </w:rPr>
+    </w:lvl>
+    <w:lvl w:ilvl="6" w:tentative="1">
+      <w:start w:val="1"/>
+      <w:numFmt w:val="bullet"/>
+      <w:lvlText w:val=""/>
+      <w:lvlJc w:val="left"/>
+      <w:pPr>
+        <w:tabs>
+          <w:tab w:val="num" w:pos="5040"/>
+        </w:tabs>
+        <w:ind w:left="5040" w:hanging="360"/>
+      </w:pPr>
+      <w:rPr>
+        <w:rFonts w:ascii="Wingdings" w:hAnsi="Wingdings" w:hint="default"/>
+        <w:sz w:val="20"/>
+      </w:rPr>
+    </w:lvl>
+    <w:lvl w:ilvl="7" w:tentative="1">
+      <w:start w:val="1"/>
+      <w:numFmt w:val="bullet"/>
+      <w:lvlText w:val=""/>
+      <w:lvlJc w:val="left"/>
+      <w:pPr>
+        <w:tabs>
+          <w:tab w:val="num" w:pos="5760"/>
+        </w:tabs>
+        <w:ind w:left="5760" w:hanging="360"/>
+      </w:pPr>
+      <w:rPr>
+        <w:rFonts w:ascii="Wingdings" w:hAnsi="Wingdings" w:hint="default"/>
+        <w:sz w:val="20"/>
+      </w:rPr>
+    </w:lvl>
+    <w:lvl w:ilvl="8" w:tentative="1">
+      <w:start w:val="1"/>
+      <w:numFmt w:val="bullet"/>
+      <w:lvlText w:val=""/>
+      <w:lvlJc w:val="left"/>
+      <w:pPr>
+        <w:tabs>
+          <w:tab w:val="num" w:pos="6480"/>
+        </w:tabs>
+        <w:ind w:left="6480" w:hanging="360"/>
+      </w:pPr>
+      <w:rPr>
+        <w:rFonts w:ascii="Wingdings" w:hAnsi="Wingdings" w:hint="default"/>
+        <w:sz w:val="20"/>
+      </w:rPr>
+    </w:lvl>
+  </w:abstractNum>
+  <w:abstractNum w:abstractNumId="20" w15:restartNumberingAfterBreak="0">
+    <w:nsid w:val="790B7277"/>
+    <w:multiLevelType w:val="multilevel"/>
+    <w:tmpl w:val="11E4C146"/>
+    <w:lvl w:ilvl="0">
+      <w:start w:val="1"/>
+      <w:numFmt w:val="decimal"/>
+      <w:lvlText w:val="%1."/>
+      <w:lvlJc w:val="left"/>
+      <w:pPr>
+        <w:tabs>
+          <w:tab w:val="num" w:pos="720"/>
+        </w:tabs>
+        <w:ind w:left="720" w:hanging="360"/>
+      </w:pPr>
+    </w:lvl>
+    <w:lvl w:ilvl="1">
+      <w:start w:val="1"/>
+      <w:numFmt w:val="bullet"/>
+      <w:lvlText w:val="o"/>
+      <w:lvlJc w:val="left"/>
+      <w:pPr>
+        <w:tabs>
+          <w:tab w:val="num" w:pos="1440"/>
+        </w:tabs>
+        <w:ind w:left="1440" w:hanging="360"/>
+      </w:pPr>
+      <w:rPr>
+        <w:rFonts w:ascii="Courier New" w:hAnsi="Courier New" w:hint="default"/>
+        <w:sz w:val="20"/>
+      </w:rPr>
+    </w:lvl>
+    <w:lvl w:ilvl="2">
+      <w:start w:val="1"/>
+      <w:numFmt w:val="bullet"/>
+      <w:lvlText w:val=""/>
+      <w:lvlJc w:val="left"/>
+      <w:pPr>
+        <w:tabs>
+          <w:tab w:val="num" w:pos="2160"/>
+        </w:tabs>
+        <w:ind w:left="2160" w:hanging="360"/>
+      </w:pPr>
+      <w:rPr>
+        <w:rFonts w:ascii="Wingdings" w:hAnsi="Wingdings" w:hint="default"/>
+        <w:sz w:val="20"/>
+      </w:rPr>
+    </w:lvl>
+    <w:lvl w:ilvl="3" w:tentative="1">
+      <w:start w:val="1"/>
+      <w:numFmt w:val="decimal"/>
+      <w:lvlText w:val="%4."/>
+      <w:lvlJc w:val="left"/>
+      <w:pPr>
+        <w:tabs>
+          <w:tab w:val="num" w:pos="2880"/>
+        </w:tabs>
+        <w:ind w:left="2880" w:hanging="360"/>
+      </w:pPr>
+    </w:lvl>
+    <w:lvl w:ilvl="4" w:tentative="1">
+      <w:start w:val="1"/>
+      <w:numFmt w:val="decimal"/>
+      <w:lvlText w:val="%5."/>
+      <w:lvlJc w:val="left"/>
+      <w:pPr>
+        <w:tabs>
+          <w:tab w:val="num" w:pos="3600"/>
+        </w:tabs>
+        <w:ind w:left="3600" w:hanging="360"/>
+      </w:pPr>
+    </w:lvl>
+    <w:lvl w:ilvl="5" w:tentative="1">
+      <w:start w:val="1"/>
+      <w:numFmt w:val="decimal"/>
+      <w:lvlText w:val="%6."/>
+      <w:lvlJc w:val="left"/>
+      <w:pPr>
+        <w:tabs>
+          <w:tab w:val="num" w:pos="4320"/>
+        </w:tabs>
+        <w:ind w:left="4320" w:hanging="360"/>
+      </w:pPr>
+    </w:lvl>
+    <w:lvl w:ilvl="6" w:tentative="1">
+      <w:start w:val="1"/>
+      <w:numFmt w:val="decimal"/>
+      <w:lvlText w:val="%7."/>
+      <w:lvlJc w:val="left"/>
+      <w:pPr>
+        <w:tabs>
+          <w:tab w:val="num" w:pos="5040"/>
+        </w:tabs>
+        <w:ind w:left="5040" w:hanging="360"/>
+      </w:pPr>
+    </w:lvl>
+    <w:lvl w:ilvl="7" w:tentative="1">
+      <w:start w:val="1"/>
+      <w:numFmt w:val="decimal"/>
+      <w:lvlText w:val="%8."/>
+      <w:lvlJc w:val="left"/>
+      <w:pPr>
+        <w:tabs>
+          <w:tab w:val="num" w:pos="5760"/>
+        </w:tabs>
+        <w:ind w:left="5760" w:hanging="360"/>
+      </w:pPr>
+    </w:lvl>
+    <w:lvl w:ilvl="8" w:tentative="1">
+      <w:start w:val="1"/>
+      <w:numFmt w:val="decimal"/>
+      <w:lvlText w:val="%9."/>
+      <w:lvlJc w:val="left"/>
+      <w:pPr>
+        <w:tabs>
+          <w:tab w:val="num" w:pos="6480"/>
+        </w:tabs>
+        <w:ind w:left="6480" w:hanging="360"/>
+      </w:pPr>
+    </w:lvl>
+  </w:abstractNum>
+  <w:abstractNum w:abstractNumId="21" w15:restartNumberingAfterBreak="0">
     <w:nsid w:val="79B016D8"/>
     <w:multiLevelType w:val="multilevel"/>
     <w:tmpl w:val="3A22793E"/>
@@ -7412,7 +9995,7 @@
       </w:rPr>
     </w:lvl>
   </w:abstractNum>
-  <w:abstractNum w:abstractNumId="13" w15:restartNumberingAfterBreak="0">
+  <w:abstractNum w:abstractNumId="22" w15:restartNumberingAfterBreak="0">
     <w:nsid w:val="7CA764D7"/>
     <w:multiLevelType w:val="multilevel"/>
     <w:tmpl w:val="BD725B8E"/>
@@ -7526,46 +10109,73 @@
     </w:lvl>
   </w:abstractNum>
   <w:num w:numId="1" w16cid:durableId="1991977837">
+    <w:abstractNumId w:val="22"/>
+  </w:num>
+  <w:num w:numId="2" w16cid:durableId="2090879409">
+    <w:abstractNumId w:val="8"/>
+  </w:num>
+  <w:num w:numId="3" w16cid:durableId="709458949">
+    <w:abstractNumId w:val="16"/>
+  </w:num>
+  <w:num w:numId="4" w16cid:durableId="700857700">
+    <w:abstractNumId w:val="6"/>
+  </w:num>
+  <w:num w:numId="5" w16cid:durableId="957950530">
+    <w:abstractNumId w:val="15"/>
+  </w:num>
+  <w:num w:numId="6" w16cid:durableId="1788236048">
     <w:abstractNumId w:val="13"/>
   </w:num>
-  <w:num w:numId="2" w16cid:durableId="2090879409">
+  <w:num w:numId="7" w16cid:durableId="1662197042">
+    <w:abstractNumId w:val="7"/>
+  </w:num>
+  <w:num w:numId="8" w16cid:durableId="1493911476">
+    <w:abstractNumId w:val="21"/>
+  </w:num>
+  <w:num w:numId="9" w16cid:durableId="1126241752">
+    <w:abstractNumId w:val="2"/>
+  </w:num>
+  <w:num w:numId="10" w16cid:durableId="1378237446">
+    <w:abstractNumId w:val="9"/>
+  </w:num>
+  <w:num w:numId="11" w16cid:durableId="459148514">
+    <w:abstractNumId w:val="17"/>
+  </w:num>
+  <w:num w:numId="12" w16cid:durableId="895238955">
+    <w:abstractNumId w:val="3"/>
+  </w:num>
+  <w:num w:numId="13" w16cid:durableId="1139230932">
+    <w:abstractNumId w:val="11"/>
+  </w:num>
+  <w:num w:numId="14" w16cid:durableId="396902258">
+    <w:abstractNumId w:val="10"/>
+  </w:num>
+  <w:num w:numId="15" w16cid:durableId="1808163641">
+    <w:abstractNumId w:val="14"/>
+  </w:num>
+  <w:num w:numId="16" w16cid:durableId="1907258612">
+    <w:abstractNumId w:val="12"/>
+  </w:num>
+  <w:num w:numId="17" w16cid:durableId="1538467271">
+    <w:abstractNumId w:val="0"/>
+  </w:num>
+  <w:num w:numId="18" w16cid:durableId="110442646">
+    <w:abstractNumId w:val="19"/>
+  </w:num>
+  <w:num w:numId="19" w16cid:durableId="1143429870">
+    <w:abstractNumId w:val="5"/>
+  </w:num>
+  <w:num w:numId="20" w16cid:durableId="1900094972">
     <w:abstractNumId w:val="4"/>
   </w:num>
-  <w:num w:numId="3" w16cid:durableId="709458949">
-    <w:abstractNumId w:val="10"/>
+  <w:num w:numId="21" w16cid:durableId="707414807">
+    <w:abstractNumId w:val="20"/>
   </w:num>
-  <w:num w:numId="4" w16cid:durableId="700857700">
-    <w:abstractNumId w:val="2"/>
+  <w:num w:numId="22" w16cid:durableId="1867713806">
+    <w:abstractNumId w:val="18"/>
   </w:num>
-  <w:num w:numId="5" w16cid:durableId="957950530">
-    <w:abstractNumId w:val="9"/>
-  </w:num>
-  <w:num w:numId="6" w16cid:durableId="1788236048">
-    <w:abstractNumId w:val="8"/>
-  </w:num>
-  <w:num w:numId="7" w16cid:durableId="1662197042">
-    <w:abstractNumId w:val="3"/>
-  </w:num>
-  <w:num w:numId="8" w16cid:durableId="1493911476">
-    <w:abstractNumId w:val="12"/>
-  </w:num>
-  <w:num w:numId="9" w16cid:durableId="1126241752">
-    <w:abstractNumId w:val="0"/>
-  </w:num>
-  <w:num w:numId="10" w16cid:durableId="1378237446">
-    <w:abstractNumId w:val="5"/>
-  </w:num>
-  <w:num w:numId="11" w16cid:durableId="459148514">
-    <w:abstractNumId w:val="11"/>
-  </w:num>
-  <w:num w:numId="12" w16cid:durableId="895238955">
+  <w:num w:numId="23" w16cid:durableId="1290743950">
     <w:abstractNumId w:val="1"/>
-  </w:num>
-  <w:num w:numId="13" w16cid:durableId="1139230932">
-    <w:abstractNumId w:val="7"/>
-  </w:num>
-  <w:num w:numId="14" w16cid:durableId="396902258">
-    <w:abstractNumId w:val="6"/>
   </w:num>
 </w:numbering>
 </file>
@@ -8181,7 +10791,6 @@
   <w:style w:type="character" w:default="1" w:styleId="Fontepargpadro">
     <w:name w:val="Default Paragraph Font"/>
     <w:uiPriority w:val="1"/>
-    <w:semiHidden/>
     <w:unhideWhenUsed/>
   </w:style>
   <w:style w:type="table" w:default="1" w:styleId="Tabelanormal">

</xml_diff>